<commit_message>
nmv 30 08 2022
</commit_message>
<xml_diff>
--- a/TS-Kramam/TS-5.2/TS 5.2 Malayalam Krama Paatam Corrections.docx
+++ b/TS-Kramam/TS-5.2/TS 5.2 Malayalam Krama Paatam Corrections.docx
@@ -21,6 +21,2785 @@
           <w:szCs w:val="32"/>
           <w:u w:val="single"/>
         </w:rPr>
+        <w:t xml:space="preserve">TS </w:t>
+      </w:r>
+      <w:proofErr w:type="spellStart"/>
+      <w:r>
+        <w:rPr>
+          <w:b/>
+          <w:bCs/>
+          <w:sz w:val="32"/>
+          <w:szCs w:val="32"/>
+          <w:u w:val="single"/>
+        </w:rPr>
+        <w:t>Krama</w:t>
+      </w:r>
+      <w:proofErr w:type="spellEnd"/>
+      <w:r>
+        <w:rPr>
+          <w:b/>
+          <w:bCs/>
+          <w:sz w:val="32"/>
+          <w:szCs w:val="32"/>
+          <w:u w:val="single"/>
+        </w:rPr>
+        <w:t xml:space="preserve"> </w:t>
+      </w:r>
+      <w:proofErr w:type="spellStart"/>
+      <w:r>
+        <w:rPr>
+          <w:b/>
+          <w:bCs/>
+          <w:sz w:val="32"/>
+          <w:szCs w:val="32"/>
+          <w:u w:val="single"/>
+        </w:rPr>
+        <w:t>Paatam</w:t>
+      </w:r>
+      <w:proofErr w:type="spellEnd"/>
+      <w:r>
+        <w:rPr>
+          <w:b/>
+          <w:bCs/>
+          <w:sz w:val="32"/>
+          <w:szCs w:val="32"/>
+          <w:u w:val="single"/>
+        </w:rPr>
+        <w:t xml:space="preserve"> – TS </w:t>
+      </w:r>
+      <w:r>
+        <w:rPr>
+          <w:b/>
+          <w:bCs/>
+          <w:sz w:val="32"/>
+          <w:szCs w:val="32"/>
+          <w:u w:val="single"/>
+        </w:rPr>
+        <w:t xml:space="preserve">5.2 </w:t>
+      </w:r>
+      <w:r>
+        <w:rPr>
+          <w:b/>
+          <w:bCs/>
+          <w:sz w:val="32"/>
+          <w:szCs w:val="32"/>
+          <w:u w:val="single"/>
+        </w:rPr>
+        <w:t xml:space="preserve">Malayalam </w:t>
+      </w:r>
+      <w:r>
+        <w:rPr>
+          <w:b/>
+          <w:bCs/>
+          <w:sz w:val="32"/>
+          <w:szCs w:val="32"/>
+          <w:u w:val="single"/>
+        </w:rPr>
+        <w:t>Corrections –</w:t>
+      </w:r>
+      <w:r>
+        <w:rPr>
+          <w:b/>
+          <w:bCs/>
+          <w:sz w:val="32"/>
+          <w:szCs w:val="32"/>
+          <w:u w:val="single"/>
+        </w:rPr>
+        <w:t xml:space="preserve"> </w:t>
+      </w:r>
+      <w:r>
+        <w:rPr>
+          <w:b/>
+          <w:bCs/>
+          <w:sz w:val="32"/>
+          <w:szCs w:val="32"/>
+          <w:u w:val="single"/>
+        </w:rPr>
+        <w:t xml:space="preserve">Observed </w:t>
+      </w:r>
+      <w:proofErr w:type="gramStart"/>
+      <w:r>
+        <w:rPr>
+          <w:b/>
+          <w:bCs/>
+          <w:sz w:val="32"/>
+          <w:szCs w:val="32"/>
+          <w:u w:val="single"/>
+        </w:rPr>
+        <w:t xml:space="preserve">till </w:t>
+      </w:r>
+      <w:r>
+        <w:rPr>
+          <w:b/>
+          <w:bCs/>
+          <w:sz w:val="32"/>
+          <w:szCs w:val="32"/>
+          <w:highlight w:val="red"/>
+          <w:u w:val="single"/>
+        </w:rPr>
+        <w:t>????</w:t>
+      </w:r>
+      <w:proofErr w:type="gramEnd"/>
+    </w:p>
+    <w:p>
+      <w:pPr>
+        <w:spacing w:before="0" w:line="240" w:lineRule="auto"/>
+        <w:jc w:val="center"/>
+        <w:rPr>
+          <w:b/>
+          <w:bCs/>
+        </w:rPr>
+      </w:pPr>
+      <w:r>
+        <w:rPr>
+          <w:b/>
+          <w:bCs/>
+        </w:rPr>
+        <w:t>(ignore those which are already incorporated in your book’s version and date)</w:t>
+      </w:r>
+    </w:p>
+    <w:tbl>
+      <w:tblPr>
+        <w:tblW w:w="14395" w:type="dxa"/>
+        <w:tblInd w:w="-792" w:type="dxa"/>
+        <w:tblBorders>
+          <w:top w:val="single" w:sz="4" w:space="0" w:color="000000"/>
+          <w:left w:val="single" w:sz="4" w:space="0" w:color="000000"/>
+          <w:bottom w:val="single" w:sz="4" w:space="0" w:color="000000"/>
+          <w:right w:val="single" w:sz="4" w:space="0" w:color="000000"/>
+          <w:insideH w:val="single" w:sz="4" w:space="0" w:color="000000"/>
+          <w:insideV w:val="single" w:sz="4" w:space="0" w:color="000000"/>
+        </w:tblBorders>
+        <w:tblLook w:val="04A0" w:firstRow="1" w:lastRow="0" w:firstColumn="1" w:lastColumn="0" w:noHBand="0" w:noVBand="1"/>
+      </w:tblPr>
+      <w:tblGrid>
+        <w:gridCol w:w="3906"/>
+        <w:gridCol w:w="5103"/>
+        <w:gridCol w:w="5386"/>
+      </w:tblGrid>
+      <w:tr>
+        <w:tc>
+          <w:tcPr>
+            <w:tcW w:w="3906" w:type="dxa"/>
+          </w:tcPr>
+          <w:p>
+            <w:pPr>
+              <w:spacing w:before="0" w:line="240" w:lineRule="auto"/>
+              <w:jc w:val="center"/>
+              <w:rPr>
+                <w:sz w:val="32"/>
+                <w:szCs w:val="32"/>
+              </w:rPr>
+            </w:pPr>
+            <w:r>
+              <w:rPr>
+                <w:sz w:val="32"/>
+                <w:szCs w:val="32"/>
+              </w:rPr>
+              <w:t>Section, Paragraph</w:t>
+            </w:r>
+          </w:p>
+          <w:p>
+            <w:pPr>
+              <w:spacing w:before="0" w:line="240" w:lineRule="auto"/>
+              <w:jc w:val="center"/>
+              <w:rPr>
+                <w:sz w:val="32"/>
+                <w:szCs w:val="32"/>
+              </w:rPr>
+            </w:pPr>
+            <w:r>
+              <w:rPr>
+                <w:sz w:val="32"/>
+                <w:szCs w:val="32"/>
+              </w:rPr>
+              <w:t>Reference</w:t>
+            </w:r>
+          </w:p>
+        </w:tc>
+        <w:tc>
+          <w:tcPr>
+            <w:tcW w:w="5103" w:type="dxa"/>
+          </w:tcPr>
+          <w:p>
+            <w:pPr>
+              <w:spacing w:before="0" w:line="240" w:lineRule="auto"/>
+              <w:jc w:val="center"/>
+              <w:rPr>
+                <w:sz w:val="32"/>
+                <w:szCs w:val="32"/>
+              </w:rPr>
+            </w:pPr>
+            <w:r>
+              <w:rPr>
+                <w:sz w:val="32"/>
+                <w:szCs w:val="32"/>
+              </w:rPr>
+              <w:t>As Printed</w:t>
+            </w:r>
+          </w:p>
+        </w:tc>
+        <w:tc>
+          <w:tcPr>
+            <w:tcW w:w="5386" w:type="dxa"/>
+          </w:tcPr>
+          <w:p>
+            <w:pPr>
+              <w:spacing w:before="0" w:line="240" w:lineRule="auto"/>
+              <w:ind w:right="-18"/>
+              <w:jc w:val="center"/>
+              <w:rPr>
+                <w:sz w:val="32"/>
+                <w:szCs w:val="32"/>
+              </w:rPr>
+            </w:pPr>
+            <w:r>
+              <w:rPr>
+                <w:sz w:val="32"/>
+                <w:szCs w:val="32"/>
+              </w:rPr>
+              <w:t>To be read as or corrected as</w:t>
+            </w:r>
+          </w:p>
+        </w:tc>
+      </w:tr>
+      <w:tr>
+        <w:trPr>
+          <w:trHeight w:val="1104"/>
+        </w:trPr>
+        <w:tc>
+          <w:tcPr>
+            <w:tcW w:w="3906" w:type="dxa"/>
+          </w:tcPr>
+          <w:p>
+            <w:pPr>
+              <w:widowControl w:val="0"/>
+              <w:tabs>
+                <w:tab w:val="left" w:pos="993"/>
+              </w:tabs>
+              <w:autoSpaceDE w:val="0"/>
+              <w:autoSpaceDN w:val="0"/>
+              <w:adjustRightInd w:val="0"/>
+              <w:spacing w:before="0" w:line="252" w:lineRule="auto"/>
+              <w:ind w:right="297"/>
+              <w:rPr>
+                <w:rFonts w:cs="Arial"/>
+                <w:b/>
+                <w:sz w:val="28"/>
+                <w:szCs w:val="32"/>
+              </w:rPr>
+            </w:pPr>
+            <w:r>
+              <w:rPr>
+                <w:rFonts w:cs="Arial"/>
+                <w:b/>
+                <w:sz w:val="28"/>
+                <w:szCs w:val="32"/>
+              </w:rPr>
+              <w:t xml:space="preserve">T.S.5.2.1.6 – </w:t>
+            </w:r>
+            <w:proofErr w:type="spellStart"/>
+            <w:r>
+              <w:rPr>
+                <w:rFonts w:cs="Arial"/>
+                <w:b/>
+                <w:sz w:val="28"/>
+                <w:szCs w:val="32"/>
+              </w:rPr>
+              <w:t>Kramam</w:t>
+            </w:r>
+            <w:proofErr w:type="spellEnd"/>
+          </w:p>
+          <w:p>
+            <w:pPr>
+              <w:widowControl w:val="0"/>
+              <w:tabs>
+                <w:tab w:val="left" w:pos="993"/>
+              </w:tabs>
+              <w:autoSpaceDE w:val="0"/>
+              <w:autoSpaceDN w:val="0"/>
+              <w:adjustRightInd w:val="0"/>
+              <w:spacing w:before="0" w:line="252" w:lineRule="auto"/>
+              <w:ind w:right="297"/>
+              <w:rPr>
+                <w:rFonts w:cs="Arial"/>
+                <w:b/>
+                <w:sz w:val="28"/>
+                <w:szCs w:val="32"/>
+              </w:rPr>
+            </w:pPr>
+            <w:proofErr w:type="spellStart"/>
+            <w:r>
+              <w:rPr>
+                <w:rFonts w:cs="Arial"/>
+                <w:b/>
+                <w:sz w:val="28"/>
+                <w:szCs w:val="32"/>
+              </w:rPr>
+              <w:t>Krama</w:t>
+            </w:r>
+            <w:proofErr w:type="spellEnd"/>
+            <w:r>
+              <w:rPr>
+                <w:rFonts w:cs="Arial"/>
+                <w:b/>
+                <w:sz w:val="28"/>
+                <w:szCs w:val="32"/>
+              </w:rPr>
+              <w:t xml:space="preserve"> </w:t>
+            </w:r>
+            <w:proofErr w:type="spellStart"/>
+            <w:r>
+              <w:rPr>
+                <w:rFonts w:cs="Arial"/>
+                <w:b/>
+                <w:sz w:val="28"/>
+                <w:szCs w:val="32"/>
+              </w:rPr>
+              <w:t>Vaakyam</w:t>
+            </w:r>
+            <w:proofErr w:type="spellEnd"/>
+            <w:r>
+              <w:rPr>
+                <w:rFonts w:cs="Arial"/>
+                <w:b/>
+                <w:sz w:val="28"/>
+                <w:szCs w:val="32"/>
+              </w:rPr>
+              <w:t xml:space="preserve"> No.– </w:t>
+            </w:r>
+            <w:r>
+              <w:rPr>
+                <w:rFonts w:cs="Arial"/>
+                <w:b/>
+                <w:sz w:val="28"/>
+                <w:szCs w:val="32"/>
+              </w:rPr>
+              <w:t>19</w:t>
+            </w:r>
+          </w:p>
+          <w:p>
+            <w:pPr>
+              <w:widowControl w:val="0"/>
+              <w:tabs>
+                <w:tab w:val="left" w:pos="993"/>
+              </w:tabs>
+              <w:autoSpaceDE w:val="0"/>
+              <w:autoSpaceDN w:val="0"/>
+              <w:adjustRightInd w:val="0"/>
+              <w:spacing w:before="0" w:line="252" w:lineRule="auto"/>
+              <w:ind w:right="297"/>
+              <w:rPr>
+                <w:rFonts w:cs="Arial"/>
+                <w:b/>
+                <w:sz w:val="28"/>
+                <w:szCs w:val="32"/>
+              </w:rPr>
+            </w:pPr>
+            <w:proofErr w:type="spellStart"/>
+            <w:r>
+              <w:rPr>
+                <w:rFonts w:cs="Arial"/>
+                <w:b/>
+                <w:sz w:val="28"/>
+                <w:szCs w:val="32"/>
+              </w:rPr>
+              <w:t>Panchaati</w:t>
+            </w:r>
+            <w:proofErr w:type="spellEnd"/>
+            <w:r>
+              <w:rPr>
+                <w:rFonts w:cs="Arial"/>
+                <w:b/>
+                <w:sz w:val="28"/>
+                <w:szCs w:val="32"/>
+              </w:rPr>
+              <w:t xml:space="preserve"> No</w:t>
+            </w:r>
+            <w:r>
+              <w:rPr>
+                <w:rFonts w:cs="Arial"/>
+                <w:b/>
+                <w:szCs w:val="32"/>
+              </w:rPr>
+              <w:t xml:space="preserve">. - </w:t>
+            </w:r>
+            <w:r>
+              <w:rPr>
+                <w:rFonts w:cs="Arial"/>
+                <w:b/>
+                <w:sz w:val="28"/>
+                <w:szCs w:val="32"/>
+              </w:rPr>
+              <w:t>6</w:t>
+            </w:r>
+          </w:p>
+        </w:tc>
+        <w:tc>
+          <w:tcPr>
+            <w:tcW w:w="5103" w:type="dxa"/>
+          </w:tcPr>
+          <w:p>
+            <w:pPr>
+              <w:widowControl w:val="0"/>
+              <w:autoSpaceDE w:val="0"/>
+              <w:autoSpaceDN w:val="0"/>
+              <w:adjustRightInd w:val="0"/>
+              <w:spacing w:before="0" w:line="240" w:lineRule="auto"/>
+              <w:rPr>
+                <w:rFonts w:ascii="BRH Malayalam Extra" w:eastAsia="Times New Roman" w:hAnsi="BRH Malayalam Extra" w:cs="BRH Malayalam Extra"/>
+                <w:color w:val="000000"/>
+                <w:sz w:val="40"/>
+                <w:szCs w:val="40"/>
+                <w:lang w:val="en-IN" w:eastAsia="en-IN" w:bidi="ml-IN"/>
+              </w:rPr>
+            </w:pPr>
+            <w:proofErr w:type="spellStart"/>
+            <w:r>
+              <w:rPr>
+                <w:rFonts w:ascii="BRH Malayalam Extra" w:eastAsia="Times New Roman" w:hAnsi="BRH Malayalam Extra" w:cs="BRH Malayalam Extra"/>
+                <w:sz w:val="40"/>
+                <w:szCs w:val="40"/>
+                <w:lang w:val="en-IN" w:eastAsia="en-IN" w:bidi="ml-IN"/>
+              </w:rPr>
+              <w:t>cxixp</w:t>
+            </w:r>
+            <w:proofErr w:type="spellEnd"/>
+            <w:r>
+              <w:rPr>
+                <w:rFonts w:ascii="BRH Malayalam Extra" w:eastAsia="Times New Roman" w:hAnsi="BRH Malayalam Extra" w:cs="BRH Malayalam Extra"/>
+                <w:sz w:val="40"/>
+                <w:szCs w:val="40"/>
+                <w:lang w:val="en-IN" w:eastAsia="en-IN" w:bidi="ml-IN"/>
+              </w:rPr>
+              <w:t xml:space="preserve">— | </w:t>
+            </w:r>
+            <w:proofErr w:type="spellStart"/>
+            <w:r>
+              <w:rPr>
+                <w:rFonts w:ascii="BRH Malayalam Extra" w:eastAsia="Times New Roman" w:hAnsi="BRH Malayalam Extra" w:cs="BRH Malayalam Extra"/>
+                <w:sz w:val="40"/>
+                <w:szCs w:val="40"/>
+                <w:lang w:val="en-IN" w:eastAsia="en-IN" w:bidi="ml-IN"/>
+              </w:rPr>
+              <w:t>A</w:t>
+            </w:r>
+            <w:r>
+              <w:rPr>
+                <w:rFonts w:ascii="BRH Malayalam Extra" w:eastAsia="Times New Roman" w:hAnsi="BRH Malayalam Extra" w:cs="BRH Malayalam Extra"/>
+                <w:sz w:val="40"/>
+                <w:szCs w:val="40"/>
+                <w:highlight w:val="yellow"/>
+                <w:lang w:val="en-IN" w:eastAsia="en-IN" w:bidi="ml-IN"/>
+              </w:rPr>
+              <w:t>px</w:t>
+            </w:r>
+            <w:proofErr w:type="spellEnd"/>
+            <w:r>
+              <w:rPr>
+                <w:rFonts w:ascii="BRH Malayalam Extra" w:eastAsia="Times New Roman" w:hAnsi="BRH Malayalam Extra" w:cs="BRH Malayalam Extra"/>
+                <w:sz w:val="40"/>
+                <w:szCs w:val="40"/>
+                <w:lang w:val="en-IN" w:eastAsia="en-IN" w:bidi="ml-IN"/>
+              </w:rPr>
+              <w:t>—k¡¥Ê |</w:t>
+            </w:r>
+          </w:p>
+        </w:tc>
+        <w:tc>
+          <w:tcPr>
+            <w:tcW w:w="5386" w:type="dxa"/>
+          </w:tcPr>
+          <w:p>
+            <w:pPr>
+              <w:widowControl w:val="0"/>
+              <w:autoSpaceDE w:val="0"/>
+              <w:autoSpaceDN w:val="0"/>
+              <w:adjustRightInd w:val="0"/>
+              <w:spacing w:before="0" w:line="240" w:lineRule="auto"/>
+              <w:rPr>
+                <w:rFonts w:ascii="BRH Malayalam Extra" w:eastAsia="Times New Roman" w:hAnsi="BRH Malayalam Extra" w:cs="BRH Malayalam Extra"/>
+                <w:color w:val="000000"/>
+                <w:sz w:val="40"/>
+                <w:szCs w:val="40"/>
+                <w:lang w:val="en-IN" w:eastAsia="en-IN" w:bidi="ml-IN"/>
+              </w:rPr>
+            </w:pPr>
+            <w:proofErr w:type="spellStart"/>
+            <w:r>
+              <w:rPr>
+                <w:rFonts w:ascii="BRH Malayalam Extra" w:eastAsia="Times New Roman" w:hAnsi="BRH Malayalam Extra" w:cs="BRH Malayalam Extra"/>
+                <w:sz w:val="40"/>
+                <w:szCs w:val="40"/>
+                <w:lang w:val="en-IN" w:eastAsia="en-IN" w:bidi="ml-IN"/>
+              </w:rPr>
+              <w:t>cxixp</w:t>
+            </w:r>
+            <w:proofErr w:type="spellEnd"/>
+            <w:r>
+              <w:rPr>
+                <w:rFonts w:ascii="BRH Malayalam Extra" w:eastAsia="Times New Roman" w:hAnsi="BRH Malayalam Extra" w:cs="BRH Malayalam Extra"/>
+                <w:sz w:val="40"/>
+                <w:szCs w:val="40"/>
+                <w:lang w:val="en-IN" w:eastAsia="en-IN" w:bidi="ml-IN"/>
+              </w:rPr>
+              <w:t xml:space="preserve">— | </w:t>
+            </w:r>
+            <w:proofErr w:type="spellStart"/>
+            <w:r>
+              <w:rPr>
+                <w:rFonts w:ascii="BRH Malayalam Extra" w:eastAsia="Times New Roman" w:hAnsi="BRH Malayalam Extra" w:cs="BRH Malayalam Extra"/>
+                <w:sz w:val="40"/>
+                <w:szCs w:val="40"/>
+                <w:lang w:val="en-IN" w:eastAsia="en-IN" w:bidi="ml-IN"/>
+              </w:rPr>
+              <w:t>A</w:t>
+            </w:r>
+            <w:r>
+              <w:rPr>
+                <w:rFonts w:ascii="BRH Malayalam Extra" w:eastAsia="Times New Roman" w:hAnsi="BRH Malayalam Extra" w:cs="BRH Malayalam Extra"/>
+                <w:sz w:val="40"/>
+                <w:szCs w:val="40"/>
+                <w:highlight w:val="green"/>
+                <w:lang w:val="en-IN" w:eastAsia="en-IN" w:bidi="ml-IN"/>
+              </w:rPr>
+              <w:t>p</w:t>
+            </w:r>
+            <w:proofErr w:type="spellEnd"/>
+            <w:r>
+              <w:rPr>
+                <w:rFonts w:ascii="BRH Malayalam Extra" w:eastAsia="Times New Roman" w:hAnsi="BRH Malayalam Extra" w:cs="BRH Malayalam Extra"/>
+                <w:sz w:val="40"/>
+                <w:szCs w:val="40"/>
+                <w:lang w:val="en-IN" w:eastAsia="en-IN" w:bidi="ml-IN"/>
+              </w:rPr>
+              <w:t>—k¡¥Ê |</w:t>
+            </w:r>
+          </w:p>
+        </w:tc>
+      </w:tr>
+      <w:tr>
+        <w:trPr>
+          <w:trHeight w:val="1104"/>
+        </w:trPr>
+        <w:tc>
+          <w:tcPr>
+            <w:tcW w:w="3906" w:type="dxa"/>
+            <w:tcBorders>
+              <w:top w:val="single" w:sz="4" w:space="0" w:color="000000"/>
+              <w:left w:val="single" w:sz="4" w:space="0" w:color="000000"/>
+              <w:bottom w:val="single" w:sz="4" w:space="0" w:color="000000"/>
+              <w:right w:val="single" w:sz="4" w:space="0" w:color="000000"/>
+            </w:tcBorders>
+          </w:tcPr>
+          <w:p>
+            <w:pPr>
+              <w:widowControl w:val="0"/>
+              <w:tabs>
+                <w:tab w:val="left" w:pos="993"/>
+              </w:tabs>
+              <w:autoSpaceDE w:val="0"/>
+              <w:autoSpaceDN w:val="0"/>
+              <w:adjustRightInd w:val="0"/>
+              <w:spacing w:before="0" w:line="252" w:lineRule="auto"/>
+              <w:ind w:right="297"/>
+              <w:rPr>
+                <w:rFonts w:cs="Arial"/>
+                <w:b/>
+                <w:sz w:val="28"/>
+                <w:szCs w:val="32"/>
+              </w:rPr>
+            </w:pPr>
+            <w:r>
+              <w:rPr>
+                <w:rFonts w:cs="Arial"/>
+                <w:b/>
+                <w:sz w:val="28"/>
+                <w:szCs w:val="32"/>
+              </w:rPr>
+              <w:t>T.S.5.2.4.2</w:t>
+            </w:r>
+            <w:r>
+              <w:rPr>
+                <w:rFonts w:cs="Arial"/>
+                <w:b/>
+                <w:sz w:val="28"/>
+                <w:szCs w:val="32"/>
+              </w:rPr>
+              <w:t xml:space="preserve"> – </w:t>
+            </w:r>
+            <w:proofErr w:type="spellStart"/>
+            <w:r>
+              <w:rPr>
+                <w:rFonts w:cs="Arial"/>
+                <w:b/>
+                <w:sz w:val="28"/>
+                <w:szCs w:val="32"/>
+              </w:rPr>
+              <w:t>Kramam</w:t>
+            </w:r>
+            <w:proofErr w:type="spellEnd"/>
+          </w:p>
+          <w:p>
+            <w:pPr>
+              <w:widowControl w:val="0"/>
+              <w:tabs>
+                <w:tab w:val="left" w:pos="993"/>
+              </w:tabs>
+              <w:autoSpaceDE w:val="0"/>
+              <w:autoSpaceDN w:val="0"/>
+              <w:adjustRightInd w:val="0"/>
+              <w:spacing w:before="0" w:line="252" w:lineRule="auto"/>
+              <w:ind w:right="297"/>
+              <w:rPr>
+                <w:rFonts w:cs="Arial"/>
+                <w:b/>
+                <w:sz w:val="28"/>
+                <w:szCs w:val="32"/>
+              </w:rPr>
+            </w:pPr>
+            <w:proofErr w:type="spellStart"/>
+            <w:r>
+              <w:rPr>
+                <w:rFonts w:cs="Arial"/>
+                <w:b/>
+                <w:sz w:val="28"/>
+                <w:szCs w:val="32"/>
+              </w:rPr>
+              <w:t>Krama</w:t>
+            </w:r>
+            <w:proofErr w:type="spellEnd"/>
+            <w:r>
+              <w:rPr>
+                <w:rFonts w:cs="Arial"/>
+                <w:b/>
+                <w:sz w:val="28"/>
+                <w:szCs w:val="32"/>
+              </w:rPr>
+              <w:t xml:space="preserve"> </w:t>
+            </w:r>
+            <w:proofErr w:type="spellStart"/>
+            <w:r>
+              <w:rPr>
+                <w:rFonts w:cs="Arial"/>
+                <w:b/>
+                <w:sz w:val="28"/>
+                <w:szCs w:val="32"/>
+              </w:rPr>
+              <w:t>Vaakyam</w:t>
+            </w:r>
+            <w:proofErr w:type="spellEnd"/>
+            <w:r>
+              <w:rPr>
+                <w:rFonts w:cs="Arial"/>
+                <w:b/>
+                <w:sz w:val="28"/>
+                <w:szCs w:val="32"/>
+              </w:rPr>
+              <w:t xml:space="preserve"> No.– </w:t>
+            </w:r>
+            <w:r>
+              <w:rPr>
+                <w:rFonts w:cs="Arial"/>
+                <w:b/>
+                <w:sz w:val="28"/>
+                <w:szCs w:val="32"/>
+              </w:rPr>
+              <w:t>49</w:t>
+            </w:r>
+          </w:p>
+          <w:p>
+            <w:pPr>
+              <w:widowControl w:val="0"/>
+              <w:tabs>
+                <w:tab w:val="left" w:pos="993"/>
+              </w:tabs>
+              <w:autoSpaceDE w:val="0"/>
+              <w:autoSpaceDN w:val="0"/>
+              <w:adjustRightInd w:val="0"/>
+              <w:spacing w:before="0" w:line="252" w:lineRule="auto"/>
+              <w:ind w:right="297"/>
+              <w:rPr>
+                <w:rFonts w:cs="Arial"/>
+                <w:b/>
+                <w:sz w:val="28"/>
+                <w:szCs w:val="32"/>
+              </w:rPr>
+            </w:pPr>
+            <w:proofErr w:type="spellStart"/>
+            <w:r>
+              <w:rPr>
+                <w:rFonts w:cs="Arial"/>
+                <w:b/>
+                <w:sz w:val="28"/>
+                <w:szCs w:val="32"/>
+              </w:rPr>
+              <w:t>Panchaati</w:t>
+            </w:r>
+            <w:proofErr w:type="spellEnd"/>
+            <w:r>
+              <w:rPr>
+                <w:rFonts w:cs="Arial"/>
+                <w:b/>
+                <w:sz w:val="28"/>
+                <w:szCs w:val="32"/>
+              </w:rPr>
+              <w:t xml:space="preserve"> No</w:t>
+            </w:r>
+            <w:r>
+              <w:rPr>
+                <w:rFonts w:cs="Arial"/>
+                <w:b/>
+                <w:szCs w:val="32"/>
+              </w:rPr>
+              <w:t xml:space="preserve">. - </w:t>
+            </w:r>
+            <w:r>
+              <w:rPr>
+                <w:rFonts w:cs="Arial"/>
+                <w:b/>
+                <w:sz w:val="28"/>
+                <w:szCs w:val="32"/>
+              </w:rPr>
+              <w:t>22</w:t>
+            </w:r>
+          </w:p>
+        </w:tc>
+        <w:tc>
+          <w:tcPr>
+            <w:tcW w:w="5103" w:type="dxa"/>
+            <w:tcBorders>
+              <w:top w:val="single" w:sz="4" w:space="0" w:color="000000"/>
+              <w:left w:val="single" w:sz="4" w:space="0" w:color="000000"/>
+              <w:bottom w:val="single" w:sz="4" w:space="0" w:color="000000"/>
+              <w:right w:val="single" w:sz="4" w:space="0" w:color="000000"/>
+            </w:tcBorders>
+          </w:tcPr>
+          <w:p>
+            <w:pPr>
+              <w:widowControl w:val="0"/>
+              <w:autoSpaceDE w:val="0"/>
+              <w:autoSpaceDN w:val="0"/>
+              <w:adjustRightInd w:val="0"/>
+              <w:spacing w:before="0" w:line="240" w:lineRule="auto"/>
+              <w:rPr>
+                <w:rFonts w:ascii="BRH Malayalam Extra" w:eastAsia="Times New Roman" w:hAnsi="BRH Malayalam Extra" w:cs="BRH Malayalam Extra"/>
+                <w:color w:val="000000"/>
+                <w:sz w:val="40"/>
+                <w:szCs w:val="40"/>
+                <w:lang w:val="en-IN" w:eastAsia="en-IN" w:bidi="ml-IN"/>
+              </w:rPr>
+            </w:pPr>
+            <w:proofErr w:type="spellStart"/>
+            <w:r>
+              <w:rPr>
+                <w:rFonts w:ascii="BRH Malayalam Extra" w:eastAsia="Times New Roman" w:hAnsi="BRH Malayalam Extra" w:cs="BRH Malayalam Extra"/>
+                <w:color w:val="000000"/>
+                <w:sz w:val="40"/>
+                <w:szCs w:val="40"/>
+                <w:lang w:val="en-IN" w:eastAsia="en-IN" w:bidi="ml-IN"/>
+              </w:rPr>
+              <w:t>dy</w:t>
+            </w:r>
+            <w:proofErr w:type="spellEnd"/>
+            <w:r>
+              <w:rPr>
+                <w:rFonts w:ascii="BRH Malayalam Extra" w:eastAsia="Times New Roman" w:hAnsi="BRH Malayalam Extra" w:cs="BRH Malayalam Extra"/>
+                <w:color w:val="000000"/>
+                <w:sz w:val="40"/>
+                <w:szCs w:val="40"/>
+                <w:lang w:val="en-IN" w:eastAsia="en-IN" w:bidi="ml-IN"/>
+              </w:rPr>
+              <w:t>ª.E—</w:t>
+            </w:r>
+            <w:proofErr w:type="spellStart"/>
+            <w:r>
+              <w:rPr>
+                <w:rFonts w:ascii="BRH Malayalam Extra" w:eastAsia="Times New Roman" w:hAnsi="BRH Malayalam Extra" w:cs="BRH Malayalam Extra"/>
+                <w:color w:val="000000"/>
+                <w:sz w:val="40"/>
+                <w:szCs w:val="40"/>
+                <w:lang w:val="en-IN" w:eastAsia="en-IN" w:bidi="ml-IN"/>
+              </w:rPr>
+              <w:t>Zõx</w:t>
+            </w:r>
+            <w:proofErr w:type="spellEnd"/>
+            <w:r>
+              <w:rPr>
+                <w:rFonts w:ascii="BRH Malayalam Extra" w:eastAsia="Times New Roman" w:hAnsi="BRH Malayalam Extra" w:cs="BRH Malayalam Extra"/>
+                <w:color w:val="000000"/>
+                <w:sz w:val="32"/>
+                <w:szCs w:val="40"/>
+                <w:lang w:val="en-IN" w:eastAsia="en-IN" w:bidi="ml-IN"/>
+              </w:rPr>
+              <w:t>–</w:t>
+            </w:r>
+            <w:r>
+              <w:rPr>
+                <w:rFonts w:ascii="BRH Malayalam Extra" w:eastAsia="Times New Roman" w:hAnsi="BRH Malayalam Extra" w:cs="BRH Malayalam Extra"/>
+                <w:color w:val="000000"/>
+                <w:sz w:val="40"/>
+                <w:szCs w:val="40"/>
+                <w:lang w:val="en-IN" w:eastAsia="en-IN" w:bidi="ml-IN"/>
+              </w:rPr>
+              <w:t xml:space="preserve"> </w:t>
+            </w:r>
+            <w:proofErr w:type="spellStart"/>
+            <w:r>
+              <w:rPr>
+                <w:rFonts w:ascii="BRH Malayalam Extra" w:eastAsia="Times New Roman" w:hAnsi="BRH Malayalam Extra" w:cs="BRH Malayalam Extra"/>
+                <w:color w:val="000000"/>
+                <w:sz w:val="40"/>
+                <w:szCs w:val="40"/>
+                <w:lang w:val="en-IN" w:eastAsia="en-IN" w:bidi="ml-IN"/>
+              </w:rPr>
+              <w:t>CZy</w:t>
+            </w:r>
+            <w:proofErr w:type="spellEnd"/>
+            <w:r>
+              <w:rPr>
+                <w:rFonts w:ascii="BRH Malayalam Extra" w:eastAsia="Times New Roman" w:hAnsi="BRH Malayalam Extra" w:cs="BRH Malayalam Extra"/>
+                <w:color w:val="000000"/>
+                <w:sz w:val="32"/>
+                <w:szCs w:val="40"/>
+                <w:lang w:val="en-IN" w:eastAsia="en-IN" w:bidi="ml-IN"/>
+              </w:rPr>
+              <w:t>–</w:t>
+            </w:r>
+            <w:r>
+              <w:rPr>
+                <w:rFonts w:ascii="BRH Malayalam Extra" w:eastAsia="Times New Roman" w:hAnsi="BRH Malayalam Extra" w:cs="BRH Malayalam Extra"/>
+                <w:color w:val="000000"/>
+                <w:sz w:val="40"/>
+                <w:szCs w:val="40"/>
+                <w:lang w:val="en-IN" w:eastAsia="en-IN" w:bidi="ml-IN"/>
+              </w:rPr>
+              <w:t xml:space="preserve"> </w:t>
+            </w:r>
+            <w:proofErr w:type="spellStart"/>
+            <w:r>
+              <w:rPr>
+                <w:rFonts w:ascii="BRH Malayalam Extra" w:eastAsia="Times New Roman" w:hAnsi="BRH Malayalam Extra" w:cs="BRH Malayalam Extra"/>
+                <w:color w:val="000000"/>
+                <w:sz w:val="40"/>
+                <w:szCs w:val="40"/>
+                <w:highlight w:val="yellow"/>
+                <w:lang w:val="en-IN" w:eastAsia="en-IN" w:bidi="ml-IN"/>
+              </w:rPr>
+              <w:t>dy</w:t>
+            </w:r>
+            <w:proofErr w:type="spellEnd"/>
+            <w:r>
+              <w:rPr>
+                <w:rFonts w:ascii="BRH Malayalam Extra" w:eastAsia="Times New Roman" w:hAnsi="BRH Malayalam Extra" w:cs="BRH Malayalam Extra"/>
+                <w:color w:val="000000"/>
+                <w:sz w:val="40"/>
+                <w:szCs w:val="40"/>
+                <w:lang w:val="en-IN" w:eastAsia="en-IN" w:bidi="ml-IN"/>
+              </w:rPr>
+              <w:t>-E</w:t>
+            </w:r>
+            <w:r>
+              <w:rPr>
+                <w:rFonts w:ascii="BRH Malayalam Extra" w:eastAsia="Times New Roman" w:hAnsi="BRH Malayalam Extra" w:cs="BRH Malayalam Extra"/>
+                <w:color w:val="000000"/>
+                <w:sz w:val="32"/>
+                <w:szCs w:val="40"/>
+                <w:lang w:val="en-IN" w:eastAsia="en-IN" w:bidi="ml-IN"/>
+              </w:rPr>
+              <w:t>–</w:t>
+            </w:r>
+            <w:r>
+              <w:rPr>
+                <w:rFonts w:ascii="BRH Malayalam Extra" w:eastAsia="Times New Roman" w:hAnsi="BRH Malayalam Extra" w:cs="BRH Malayalam Extra"/>
+                <w:color w:val="000000"/>
+                <w:sz w:val="40"/>
+                <w:szCs w:val="40"/>
+                <w:lang w:val="en-IN" w:eastAsia="en-IN" w:bidi="ml-IN"/>
+              </w:rPr>
+              <w:t>¤¤</w:t>
+            </w:r>
+            <w:proofErr w:type="spellStart"/>
+            <w:r>
+              <w:rPr>
+                <w:rFonts w:ascii="BRH Malayalam Extra" w:eastAsia="Times New Roman" w:hAnsi="BRH Malayalam Extra" w:cs="BRH Malayalam Extra"/>
+                <w:color w:val="000000"/>
+                <w:sz w:val="40"/>
+                <w:szCs w:val="40"/>
+                <w:lang w:val="en-IN" w:eastAsia="en-IN" w:bidi="ml-IN"/>
+              </w:rPr>
+              <w:t>Zõ</w:t>
+            </w:r>
+            <w:proofErr w:type="spellEnd"/>
+            <w:r>
+              <w:rPr>
+                <w:rFonts w:ascii="BRH Malayalam Extra" w:eastAsia="Times New Roman" w:hAnsi="BRH Malayalam Extra" w:cs="BRH Malayalam Extra"/>
+                <w:color w:val="000000"/>
+                <w:sz w:val="32"/>
+                <w:szCs w:val="40"/>
+                <w:lang w:val="en-IN" w:eastAsia="en-IN" w:bidi="ml-IN"/>
+              </w:rPr>
+              <w:t>–</w:t>
+            </w:r>
+            <w:r>
+              <w:rPr>
+                <w:rFonts w:ascii="BRH Malayalam Extra" w:eastAsia="Times New Roman" w:hAnsi="BRH Malayalam Extra" w:cs="BRH Malayalam Extra"/>
+                <w:color w:val="000000"/>
+                <w:sz w:val="40"/>
+                <w:szCs w:val="40"/>
+                <w:lang w:val="en-IN" w:eastAsia="en-IN" w:bidi="ml-IN"/>
+              </w:rPr>
+              <w:t xml:space="preserve"> |</w:t>
+            </w:r>
+          </w:p>
+        </w:tc>
+        <w:tc>
+          <w:tcPr>
+            <w:tcW w:w="5386" w:type="dxa"/>
+            <w:tcBorders>
+              <w:top w:val="single" w:sz="4" w:space="0" w:color="000000"/>
+              <w:left w:val="single" w:sz="4" w:space="0" w:color="000000"/>
+              <w:bottom w:val="single" w:sz="4" w:space="0" w:color="000000"/>
+              <w:right w:val="single" w:sz="4" w:space="0" w:color="000000"/>
+            </w:tcBorders>
+          </w:tcPr>
+          <w:p>
+            <w:pPr>
+              <w:widowControl w:val="0"/>
+              <w:autoSpaceDE w:val="0"/>
+              <w:autoSpaceDN w:val="0"/>
+              <w:adjustRightInd w:val="0"/>
+              <w:spacing w:before="0" w:line="240" w:lineRule="auto"/>
+              <w:rPr>
+                <w:rFonts w:ascii="BRH Malayalam Extra" w:eastAsia="Times New Roman" w:hAnsi="BRH Malayalam Extra" w:cs="BRH Malayalam Extra"/>
+                <w:color w:val="000000"/>
+                <w:sz w:val="40"/>
+                <w:szCs w:val="40"/>
+                <w:lang w:val="en-IN" w:eastAsia="en-IN" w:bidi="ml-IN"/>
+              </w:rPr>
+            </w:pPr>
+            <w:proofErr w:type="spellStart"/>
+            <w:r>
+              <w:rPr>
+                <w:rFonts w:ascii="BRH Malayalam Extra" w:eastAsia="Times New Roman" w:hAnsi="BRH Malayalam Extra" w:cs="BRH Malayalam Extra"/>
+                <w:color w:val="000000"/>
+                <w:sz w:val="40"/>
+                <w:szCs w:val="40"/>
+                <w:lang w:val="en-IN" w:eastAsia="en-IN" w:bidi="ml-IN"/>
+              </w:rPr>
+              <w:t>dy</w:t>
+            </w:r>
+            <w:proofErr w:type="spellEnd"/>
+            <w:r>
+              <w:rPr>
+                <w:rFonts w:ascii="BRH Malayalam Extra" w:eastAsia="Times New Roman" w:hAnsi="BRH Malayalam Extra" w:cs="BRH Malayalam Extra"/>
+                <w:color w:val="000000"/>
+                <w:sz w:val="40"/>
+                <w:szCs w:val="40"/>
+                <w:lang w:val="en-IN" w:eastAsia="en-IN" w:bidi="ml-IN"/>
+              </w:rPr>
+              <w:t>ª.E—</w:t>
+            </w:r>
+            <w:proofErr w:type="spellStart"/>
+            <w:r>
+              <w:rPr>
+                <w:rFonts w:ascii="BRH Malayalam Extra" w:eastAsia="Times New Roman" w:hAnsi="BRH Malayalam Extra" w:cs="BRH Malayalam Extra"/>
+                <w:color w:val="000000"/>
+                <w:sz w:val="40"/>
+                <w:szCs w:val="40"/>
+                <w:lang w:val="en-IN" w:eastAsia="en-IN" w:bidi="ml-IN"/>
+              </w:rPr>
+              <w:t>Zõx</w:t>
+            </w:r>
+            <w:proofErr w:type="spellEnd"/>
+            <w:r>
+              <w:rPr>
+                <w:rFonts w:ascii="BRH Malayalam Extra" w:eastAsia="Times New Roman" w:hAnsi="BRH Malayalam Extra" w:cs="BRH Malayalam Extra"/>
+                <w:color w:val="000000"/>
+                <w:sz w:val="32"/>
+                <w:szCs w:val="40"/>
+                <w:lang w:val="en-IN" w:eastAsia="en-IN" w:bidi="ml-IN"/>
+              </w:rPr>
+              <w:t>–</w:t>
+            </w:r>
+            <w:r>
+              <w:rPr>
+                <w:rFonts w:ascii="BRH Malayalam Extra" w:eastAsia="Times New Roman" w:hAnsi="BRH Malayalam Extra" w:cs="BRH Malayalam Extra"/>
+                <w:color w:val="000000"/>
+                <w:sz w:val="40"/>
+                <w:szCs w:val="40"/>
+                <w:lang w:val="en-IN" w:eastAsia="en-IN" w:bidi="ml-IN"/>
+              </w:rPr>
+              <w:t xml:space="preserve"> </w:t>
+            </w:r>
+            <w:proofErr w:type="spellStart"/>
+            <w:r>
+              <w:rPr>
+                <w:rFonts w:ascii="BRH Malayalam Extra" w:eastAsia="Times New Roman" w:hAnsi="BRH Malayalam Extra" w:cs="BRH Malayalam Extra"/>
+                <w:color w:val="000000"/>
+                <w:sz w:val="40"/>
+                <w:szCs w:val="40"/>
+                <w:lang w:val="en-IN" w:eastAsia="en-IN" w:bidi="ml-IN"/>
+              </w:rPr>
+              <w:t>CZy</w:t>
+            </w:r>
+            <w:proofErr w:type="spellEnd"/>
+            <w:r>
+              <w:rPr>
+                <w:rFonts w:ascii="BRH Malayalam Extra" w:eastAsia="Times New Roman" w:hAnsi="BRH Malayalam Extra" w:cs="BRH Malayalam Extra"/>
+                <w:color w:val="000000"/>
+                <w:sz w:val="32"/>
+                <w:szCs w:val="40"/>
+                <w:lang w:val="en-IN" w:eastAsia="en-IN" w:bidi="ml-IN"/>
+              </w:rPr>
+              <w:t>–</w:t>
+            </w:r>
+            <w:r>
+              <w:rPr>
+                <w:rFonts w:ascii="BRH Malayalam Extra" w:eastAsia="Times New Roman" w:hAnsi="BRH Malayalam Extra" w:cs="BRH Malayalam Extra"/>
+                <w:color w:val="000000"/>
+                <w:sz w:val="40"/>
+                <w:szCs w:val="40"/>
+                <w:lang w:val="en-IN" w:eastAsia="en-IN" w:bidi="ml-IN"/>
+              </w:rPr>
+              <w:t xml:space="preserve"> </w:t>
+            </w:r>
+            <w:proofErr w:type="spellStart"/>
+            <w:r>
+              <w:rPr>
+                <w:rFonts w:ascii="BRH Malayalam Extra" w:eastAsia="Times New Roman" w:hAnsi="BRH Malayalam Extra" w:cs="BRH Malayalam Extra"/>
+                <w:color w:val="000000"/>
+                <w:sz w:val="40"/>
+                <w:szCs w:val="40"/>
+                <w:highlight w:val="green"/>
+                <w:lang w:val="en-IN" w:eastAsia="en-IN" w:bidi="ml-IN"/>
+              </w:rPr>
+              <w:t>dyJ</w:t>
+            </w:r>
+            <w:proofErr w:type="spellEnd"/>
+            <w:r>
+              <w:rPr>
+                <w:rFonts w:ascii="BRH Malayalam Extra" w:eastAsia="Times New Roman" w:hAnsi="BRH Malayalam Extra" w:cs="BRH Malayalam Extra"/>
+                <w:color w:val="000000"/>
+                <w:sz w:val="40"/>
+                <w:szCs w:val="40"/>
+                <w:lang w:val="en-IN" w:eastAsia="en-IN" w:bidi="ml-IN"/>
+              </w:rPr>
+              <w:t>-E</w:t>
+            </w:r>
+            <w:r>
+              <w:rPr>
+                <w:rFonts w:ascii="BRH Malayalam Extra" w:eastAsia="Times New Roman" w:hAnsi="BRH Malayalam Extra" w:cs="BRH Malayalam Extra"/>
+                <w:color w:val="000000"/>
+                <w:sz w:val="32"/>
+                <w:szCs w:val="40"/>
+                <w:lang w:val="en-IN" w:eastAsia="en-IN" w:bidi="ml-IN"/>
+              </w:rPr>
+              <w:t>–</w:t>
+            </w:r>
+            <w:r>
+              <w:rPr>
+                <w:rFonts w:ascii="BRH Malayalam Extra" w:eastAsia="Times New Roman" w:hAnsi="BRH Malayalam Extra" w:cs="BRH Malayalam Extra"/>
+                <w:color w:val="000000"/>
+                <w:sz w:val="40"/>
+                <w:szCs w:val="40"/>
+                <w:lang w:val="en-IN" w:eastAsia="en-IN" w:bidi="ml-IN"/>
+              </w:rPr>
+              <w:t>¤¤</w:t>
+            </w:r>
+            <w:proofErr w:type="spellStart"/>
+            <w:r>
+              <w:rPr>
+                <w:rFonts w:ascii="BRH Malayalam Extra" w:eastAsia="Times New Roman" w:hAnsi="BRH Malayalam Extra" w:cs="BRH Malayalam Extra"/>
+                <w:color w:val="000000"/>
+                <w:sz w:val="40"/>
+                <w:szCs w:val="40"/>
+                <w:lang w:val="en-IN" w:eastAsia="en-IN" w:bidi="ml-IN"/>
+              </w:rPr>
+              <w:t>Zõ</w:t>
+            </w:r>
+            <w:proofErr w:type="spellEnd"/>
+            <w:r>
+              <w:rPr>
+                <w:rFonts w:ascii="BRH Malayalam Extra" w:eastAsia="Times New Roman" w:hAnsi="BRH Malayalam Extra" w:cs="BRH Malayalam Extra"/>
+                <w:color w:val="000000"/>
+                <w:sz w:val="32"/>
+                <w:szCs w:val="40"/>
+                <w:lang w:val="en-IN" w:eastAsia="en-IN" w:bidi="ml-IN"/>
+              </w:rPr>
+              <w:t>–</w:t>
+            </w:r>
+            <w:r>
+              <w:rPr>
+                <w:rFonts w:ascii="BRH Malayalam Extra" w:eastAsia="Times New Roman" w:hAnsi="BRH Malayalam Extra" w:cs="BRH Malayalam Extra"/>
+                <w:color w:val="000000"/>
+                <w:sz w:val="40"/>
+                <w:szCs w:val="40"/>
+                <w:lang w:val="en-IN" w:eastAsia="en-IN" w:bidi="ml-IN"/>
+              </w:rPr>
+              <w:t xml:space="preserve"> |</w:t>
+            </w:r>
+          </w:p>
+        </w:tc>
+      </w:tr>
+      <w:tr>
+        <w:trPr>
+          <w:trHeight w:val="1104"/>
+        </w:trPr>
+        <w:tc>
+          <w:tcPr>
+            <w:tcW w:w="3906" w:type="dxa"/>
+            <w:tcBorders>
+              <w:top w:val="single" w:sz="4" w:space="0" w:color="000000"/>
+              <w:left w:val="single" w:sz="4" w:space="0" w:color="000000"/>
+              <w:bottom w:val="single" w:sz="4" w:space="0" w:color="000000"/>
+              <w:right w:val="single" w:sz="4" w:space="0" w:color="000000"/>
+            </w:tcBorders>
+          </w:tcPr>
+          <w:p>
+            <w:pPr>
+              <w:widowControl w:val="0"/>
+              <w:tabs>
+                <w:tab w:val="left" w:pos="993"/>
+              </w:tabs>
+              <w:autoSpaceDE w:val="0"/>
+              <w:autoSpaceDN w:val="0"/>
+              <w:adjustRightInd w:val="0"/>
+              <w:spacing w:before="0" w:line="252" w:lineRule="auto"/>
+              <w:ind w:right="297"/>
+              <w:rPr>
+                <w:rFonts w:cs="Arial"/>
+                <w:b/>
+                <w:sz w:val="28"/>
+                <w:szCs w:val="32"/>
+              </w:rPr>
+            </w:pPr>
+            <w:r>
+              <w:rPr>
+                <w:rFonts w:cs="Arial"/>
+                <w:b/>
+                <w:sz w:val="28"/>
+                <w:szCs w:val="32"/>
+              </w:rPr>
+              <w:t>T.S.5.2.5.6</w:t>
+            </w:r>
+            <w:r>
+              <w:rPr>
+                <w:rFonts w:cs="Arial"/>
+                <w:b/>
+                <w:sz w:val="28"/>
+                <w:szCs w:val="32"/>
+              </w:rPr>
+              <w:t xml:space="preserve"> – </w:t>
+            </w:r>
+            <w:proofErr w:type="spellStart"/>
+            <w:r>
+              <w:rPr>
+                <w:rFonts w:cs="Arial"/>
+                <w:b/>
+                <w:sz w:val="28"/>
+                <w:szCs w:val="32"/>
+              </w:rPr>
+              <w:t>Kramam</w:t>
+            </w:r>
+            <w:proofErr w:type="spellEnd"/>
+          </w:p>
+          <w:p>
+            <w:pPr>
+              <w:widowControl w:val="0"/>
+              <w:tabs>
+                <w:tab w:val="left" w:pos="993"/>
+              </w:tabs>
+              <w:autoSpaceDE w:val="0"/>
+              <w:autoSpaceDN w:val="0"/>
+              <w:adjustRightInd w:val="0"/>
+              <w:spacing w:before="0" w:line="252" w:lineRule="auto"/>
+              <w:ind w:right="297"/>
+              <w:rPr>
+                <w:rFonts w:cs="Arial"/>
+                <w:b/>
+                <w:sz w:val="28"/>
+                <w:szCs w:val="32"/>
+              </w:rPr>
+            </w:pPr>
+            <w:proofErr w:type="spellStart"/>
+            <w:r>
+              <w:rPr>
+                <w:rFonts w:cs="Arial"/>
+                <w:b/>
+                <w:sz w:val="28"/>
+                <w:szCs w:val="32"/>
+              </w:rPr>
+              <w:t>Krama</w:t>
+            </w:r>
+            <w:proofErr w:type="spellEnd"/>
+            <w:r>
+              <w:rPr>
+                <w:rFonts w:cs="Arial"/>
+                <w:b/>
+                <w:sz w:val="28"/>
+                <w:szCs w:val="32"/>
+              </w:rPr>
+              <w:t xml:space="preserve"> </w:t>
+            </w:r>
+            <w:proofErr w:type="spellStart"/>
+            <w:r>
+              <w:rPr>
+                <w:rFonts w:cs="Arial"/>
+                <w:b/>
+                <w:sz w:val="28"/>
+                <w:szCs w:val="32"/>
+              </w:rPr>
+              <w:t>Vaakyam</w:t>
+            </w:r>
+            <w:proofErr w:type="spellEnd"/>
+            <w:r>
+              <w:rPr>
+                <w:rFonts w:cs="Arial"/>
+                <w:b/>
+                <w:sz w:val="28"/>
+                <w:szCs w:val="32"/>
+              </w:rPr>
+              <w:t xml:space="preserve"> No.– </w:t>
+            </w:r>
+            <w:r>
+              <w:rPr>
+                <w:rFonts w:cs="Arial"/>
+                <w:b/>
+                <w:sz w:val="28"/>
+                <w:szCs w:val="32"/>
+              </w:rPr>
+              <w:t>68</w:t>
+            </w:r>
+          </w:p>
+          <w:p>
+            <w:pPr>
+              <w:widowControl w:val="0"/>
+              <w:tabs>
+                <w:tab w:val="left" w:pos="993"/>
+              </w:tabs>
+              <w:autoSpaceDE w:val="0"/>
+              <w:autoSpaceDN w:val="0"/>
+              <w:adjustRightInd w:val="0"/>
+              <w:spacing w:before="0" w:line="252" w:lineRule="auto"/>
+              <w:ind w:right="297"/>
+              <w:rPr>
+                <w:rFonts w:cs="Arial"/>
+                <w:b/>
+                <w:sz w:val="28"/>
+                <w:szCs w:val="32"/>
+              </w:rPr>
+            </w:pPr>
+            <w:proofErr w:type="spellStart"/>
+            <w:r>
+              <w:rPr>
+                <w:rFonts w:cs="Arial"/>
+                <w:b/>
+                <w:sz w:val="28"/>
+                <w:szCs w:val="32"/>
+              </w:rPr>
+              <w:t>Panchaati</w:t>
+            </w:r>
+            <w:proofErr w:type="spellEnd"/>
+            <w:r>
+              <w:rPr>
+                <w:rFonts w:cs="Arial"/>
+                <w:b/>
+                <w:sz w:val="28"/>
+                <w:szCs w:val="32"/>
+              </w:rPr>
+              <w:t xml:space="preserve"> No</w:t>
+            </w:r>
+            <w:r>
+              <w:rPr>
+                <w:rFonts w:cs="Arial"/>
+                <w:b/>
+                <w:szCs w:val="32"/>
+              </w:rPr>
+              <w:t xml:space="preserve">. - </w:t>
+            </w:r>
+            <w:r>
+              <w:rPr>
+                <w:rFonts w:cs="Arial"/>
+                <w:b/>
+                <w:sz w:val="28"/>
+                <w:szCs w:val="32"/>
+              </w:rPr>
+              <w:t>30</w:t>
+            </w:r>
+          </w:p>
+        </w:tc>
+        <w:tc>
+          <w:tcPr>
+            <w:tcW w:w="5103" w:type="dxa"/>
+            <w:tcBorders>
+              <w:top w:val="single" w:sz="4" w:space="0" w:color="000000"/>
+              <w:left w:val="single" w:sz="4" w:space="0" w:color="000000"/>
+              <w:bottom w:val="single" w:sz="4" w:space="0" w:color="000000"/>
+              <w:right w:val="single" w:sz="4" w:space="0" w:color="000000"/>
+            </w:tcBorders>
+          </w:tcPr>
+          <w:p>
+            <w:pPr>
+              <w:widowControl w:val="0"/>
+              <w:autoSpaceDE w:val="0"/>
+              <w:autoSpaceDN w:val="0"/>
+              <w:adjustRightInd w:val="0"/>
+              <w:spacing w:before="0" w:line="240" w:lineRule="auto"/>
+              <w:rPr>
+                <w:rFonts w:ascii="BRH Malayalam Extra" w:eastAsia="Times New Roman" w:hAnsi="BRH Malayalam Extra" w:cs="BRH Malayalam Extra"/>
+                <w:color w:val="000000"/>
+                <w:sz w:val="40"/>
+                <w:szCs w:val="40"/>
+                <w:lang w:val="en-IN" w:eastAsia="en-IN" w:bidi="ml-IN"/>
+              </w:rPr>
+            </w:pPr>
+            <w:r>
+              <w:rPr>
+                <w:rFonts w:ascii="BRH Malayalam Extra" w:eastAsia="Times New Roman" w:hAnsi="BRH Malayalam Extra" w:cs="BRH Malayalam Extra"/>
+                <w:color w:val="000000"/>
+                <w:sz w:val="40"/>
+                <w:szCs w:val="40"/>
+                <w:lang w:val="en-IN" w:eastAsia="en-IN" w:bidi="ml-IN"/>
+              </w:rPr>
+              <w:t>p</w:t>
+            </w:r>
+            <w:r>
+              <w:rPr>
+                <w:rFonts w:ascii="BRH Malayalam Extra" w:eastAsia="Times New Roman" w:hAnsi="BRH Malayalam Extra" w:cs="BRH Malayalam Extra"/>
+                <w:color w:val="000000"/>
+                <w:sz w:val="32"/>
+                <w:szCs w:val="40"/>
+                <w:lang w:val="en-IN" w:eastAsia="en-IN" w:bidi="ml-IN"/>
+              </w:rPr>
+              <w:t>–</w:t>
+            </w:r>
+            <w:r>
+              <w:rPr>
+                <w:rFonts w:ascii="BRH Malayalam Extra" w:eastAsia="Times New Roman" w:hAnsi="BRH Malayalam Extra" w:cs="BRH Malayalam Extra"/>
+                <w:color w:val="000000"/>
+                <w:sz w:val="40"/>
+                <w:szCs w:val="40"/>
+                <w:lang w:val="en-IN" w:eastAsia="en-IN" w:bidi="ml-IN"/>
+              </w:rPr>
+              <w:t>e</w:t>
+            </w:r>
+            <w:r>
+              <w:rPr>
+                <w:rFonts w:ascii="BRH Malayalam Extra" w:eastAsia="Times New Roman" w:hAnsi="BRH Malayalam Extra" w:cs="BRH Malayalam Extra"/>
+                <w:color w:val="000000"/>
+                <w:sz w:val="32"/>
+                <w:szCs w:val="40"/>
+                <w:lang w:val="en-IN" w:eastAsia="en-IN" w:bidi="ml-IN"/>
+              </w:rPr>
+              <w:t>–</w:t>
+            </w:r>
+            <w:proofErr w:type="spellStart"/>
+            <w:r>
+              <w:rPr>
+                <w:rFonts w:ascii="BRH Malayalam Extra" w:eastAsia="Times New Roman" w:hAnsi="BRH Malayalam Extra" w:cs="BRH Malayalam Extra"/>
+                <w:color w:val="000000"/>
+                <w:sz w:val="40"/>
+                <w:szCs w:val="40"/>
+                <w:lang w:val="en-IN" w:eastAsia="en-IN" w:bidi="ml-IN"/>
+              </w:rPr>
+              <w:t>Zõ</w:t>
+            </w:r>
+            <w:proofErr w:type="spellEnd"/>
+            <w:r>
+              <w:rPr>
+                <w:rFonts w:ascii="BRH Malayalam Extra" w:eastAsia="Times New Roman" w:hAnsi="BRH Malayalam Extra" w:cs="BRH Malayalam Extra"/>
+                <w:color w:val="000000"/>
+                <w:sz w:val="40"/>
+                <w:szCs w:val="40"/>
+                <w:lang w:val="en-IN" w:eastAsia="en-IN" w:bidi="ml-IN"/>
+              </w:rPr>
+              <w:t>¡</w:t>
+            </w:r>
+            <w:r>
+              <w:rPr>
+                <w:rFonts w:ascii="BRH Malayalam Extra" w:eastAsia="Times New Roman" w:hAnsi="BRH Malayalam Extra" w:cs="BRH Malayalam Extra"/>
+                <w:color w:val="000000"/>
+                <w:sz w:val="32"/>
+                <w:szCs w:val="40"/>
+                <w:lang w:val="en-IN" w:eastAsia="en-IN" w:bidi="ml-IN"/>
+              </w:rPr>
+              <w:t>–</w:t>
+            </w:r>
+            <w:r>
+              <w:rPr>
+                <w:rFonts w:ascii="BRH Malayalam Extra" w:eastAsia="Times New Roman" w:hAnsi="BRH Malayalam Extra" w:cs="BRH Malayalam Extra"/>
+                <w:color w:val="000000"/>
+                <w:sz w:val="40"/>
+                <w:szCs w:val="40"/>
+                <w:lang w:val="en-IN" w:eastAsia="en-IN" w:bidi="ml-IN"/>
+              </w:rPr>
+              <w:t>À</w:t>
+            </w:r>
+            <w:r>
+              <w:rPr>
+                <w:rFonts w:ascii="BRH Malayalam Extra" w:eastAsia="Times New Roman" w:hAnsi="BRH Malayalam Extra" w:cs="BRH Malayalam Extra"/>
+                <w:color w:val="000000"/>
+                <w:sz w:val="32"/>
+                <w:szCs w:val="40"/>
+                <w:lang w:val="en-IN" w:eastAsia="en-IN" w:bidi="ml-IN"/>
+              </w:rPr>
+              <w:t>–</w:t>
+            </w:r>
+            <w:proofErr w:type="spellStart"/>
+            <w:r>
+              <w:rPr>
+                <w:rFonts w:ascii="BRH Malayalam Extra" w:eastAsia="Times New Roman" w:hAnsi="BRH Malayalam Extra" w:cs="BRH Malayalam Extra"/>
+                <w:color w:val="000000"/>
+                <w:sz w:val="40"/>
+                <w:szCs w:val="40"/>
+                <w:highlight w:val="yellow"/>
+                <w:lang w:val="en-IN" w:eastAsia="en-IN" w:bidi="ml-IN"/>
+              </w:rPr>
+              <w:t>k</w:t>
+            </w:r>
+            <w:r>
+              <w:rPr>
+                <w:rFonts w:ascii="BRH Malayalam Extra" w:eastAsia="Times New Roman" w:hAnsi="BRH Malayalam Extra" w:cs="BRH Malayalam Extra"/>
+                <w:color w:val="000000"/>
+                <w:sz w:val="40"/>
+                <w:szCs w:val="40"/>
+                <w:lang w:val="en-IN" w:eastAsia="en-IN" w:bidi="ml-IN"/>
+              </w:rPr>
+              <w:t>¥p</w:t>
+            </w:r>
+            <w:proofErr w:type="spellEnd"/>
+            <w:r>
+              <w:rPr>
+                <w:rFonts w:ascii="BRH Malayalam Extra" w:eastAsia="Times New Roman" w:hAnsi="BRH Malayalam Extra" w:cs="BRH Malayalam Extra"/>
+                <w:color w:val="000000"/>
+                <w:sz w:val="32"/>
+                <w:szCs w:val="40"/>
+                <w:lang w:val="en-IN" w:eastAsia="en-IN" w:bidi="ml-IN"/>
+              </w:rPr>
+              <w:t>–</w:t>
+            </w:r>
+            <w:proofErr w:type="spellStart"/>
+            <w:r>
+              <w:rPr>
+                <w:rFonts w:ascii="BRH Malayalam Extra" w:eastAsia="Times New Roman" w:hAnsi="BRH Malayalam Extra" w:cs="BRH Malayalam Extra"/>
+                <w:color w:val="000000"/>
+                <w:sz w:val="40"/>
+                <w:szCs w:val="40"/>
+                <w:lang w:val="en-IN" w:eastAsia="en-IN" w:bidi="ml-IN"/>
+              </w:rPr>
+              <w:t>bõxI</w:t>
+            </w:r>
+            <w:proofErr w:type="spellEnd"/>
+            <w:r>
+              <w:rPr>
+                <w:rFonts w:ascii="BRH Malayalam Extra" w:eastAsia="Times New Roman" w:hAnsi="BRH Malayalam Extra" w:cs="BRH Malayalam Extra"/>
+                <w:color w:val="000000"/>
+                <w:sz w:val="40"/>
+                <w:szCs w:val="40"/>
+                <w:lang w:val="en-IN" w:eastAsia="en-IN" w:bidi="ml-IN"/>
+              </w:rPr>
+              <w:t xml:space="preserve"> | </w:t>
+            </w:r>
+          </w:p>
+          <w:p>
+            <w:pPr>
+              <w:widowControl w:val="0"/>
+              <w:autoSpaceDE w:val="0"/>
+              <w:autoSpaceDN w:val="0"/>
+              <w:adjustRightInd w:val="0"/>
+              <w:spacing w:before="0" w:line="240" w:lineRule="auto"/>
+              <w:rPr>
+                <w:rFonts w:ascii="BRH Malayalam Extra" w:eastAsia="Times New Roman" w:hAnsi="BRH Malayalam Extra" w:cs="BRH Malayalam Extra"/>
+                <w:color w:val="000000"/>
+                <w:sz w:val="40"/>
+                <w:szCs w:val="40"/>
+                <w:lang w:val="en-IN" w:eastAsia="en-IN" w:bidi="ml-IN"/>
+              </w:rPr>
+            </w:pPr>
+            <w:r>
+              <w:rPr>
+                <w:rFonts w:ascii="BRH Malayalam Extra" w:eastAsia="Times New Roman" w:hAnsi="BRH Malayalam Extra" w:cs="BRH Malayalam Extra"/>
+                <w:color w:val="000000"/>
+                <w:sz w:val="40"/>
+                <w:szCs w:val="40"/>
+                <w:lang w:val="en-IN" w:eastAsia="en-IN" w:bidi="ml-IN"/>
+              </w:rPr>
+              <w:t>D</w:t>
+            </w:r>
+            <w:r>
+              <w:rPr>
+                <w:rFonts w:ascii="BRH Malayalam Extra" w:eastAsia="Times New Roman" w:hAnsi="BRH Malayalam Extra" w:cs="BRH Malayalam Extra"/>
+                <w:color w:val="000000"/>
+                <w:sz w:val="32"/>
+                <w:szCs w:val="40"/>
+                <w:lang w:val="en-IN" w:eastAsia="en-IN" w:bidi="ml-IN"/>
+              </w:rPr>
+              <w:t>–</w:t>
+            </w:r>
+            <w:r>
+              <w:rPr>
+                <w:rFonts w:ascii="BRH Malayalam Extra" w:eastAsia="Times New Roman" w:hAnsi="BRH Malayalam Extra" w:cs="BRH Malayalam Extra"/>
+                <w:color w:val="000000"/>
+                <w:sz w:val="40"/>
+                <w:szCs w:val="40"/>
+                <w:lang w:val="en-IN" w:eastAsia="en-IN" w:bidi="ml-IN"/>
+              </w:rPr>
+              <w:t>À</w:t>
+            </w:r>
+            <w:r>
+              <w:rPr>
+                <w:rFonts w:ascii="BRH Malayalam Extra" w:eastAsia="Times New Roman" w:hAnsi="BRH Malayalam Extra" w:cs="BRH Malayalam Extra"/>
+                <w:color w:val="000000"/>
+                <w:sz w:val="32"/>
+                <w:szCs w:val="40"/>
+                <w:lang w:val="en-IN" w:eastAsia="en-IN" w:bidi="ml-IN"/>
+              </w:rPr>
+              <w:t>–</w:t>
+            </w:r>
+            <w:r>
+              <w:rPr>
+                <w:rFonts w:ascii="BRH Malayalam Extra" w:eastAsia="Times New Roman" w:hAnsi="BRH Malayalam Extra" w:cs="BRH Malayalam Extra"/>
+                <w:color w:val="000000"/>
+                <w:sz w:val="40"/>
+                <w:szCs w:val="40"/>
+                <w:lang w:val="en-IN" w:eastAsia="en-IN" w:bidi="ml-IN"/>
+              </w:rPr>
+              <w:t>k</w:t>
+            </w:r>
+            <w:r>
+              <w:rPr>
+                <w:rFonts w:ascii="BRH Malayalam Extra" w:eastAsia="Times New Roman" w:hAnsi="BRH Malayalam Extra" w:cs="BRH Malayalam Extra"/>
+                <w:color w:val="000000"/>
+                <w:sz w:val="32"/>
+                <w:szCs w:val="40"/>
+                <w:lang w:val="en-IN" w:eastAsia="en-IN" w:bidi="ml-IN"/>
+              </w:rPr>
+              <w:t>–</w:t>
+            </w:r>
+            <w:r>
+              <w:rPr>
+                <w:rFonts w:ascii="BRH Malayalam Extra" w:eastAsia="Times New Roman" w:hAnsi="BRH Malayalam Extra" w:cs="BRH Malayalam Extra"/>
+                <w:color w:val="000000"/>
+                <w:sz w:val="40"/>
+                <w:szCs w:val="40"/>
+                <w:lang w:val="en-IN" w:eastAsia="en-IN" w:bidi="ml-IN"/>
+              </w:rPr>
+              <w:t>¥p</w:t>
+            </w:r>
+            <w:r>
+              <w:rPr>
+                <w:rFonts w:ascii="BRH Malayalam Extra" w:eastAsia="Times New Roman" w:hAnsi="BRH Malayalam Extra" w:cs="BRH Malayalam Extra"/>
+                <w:color w:val="000000"/>
+                <w:sz w:val="32"/>
+                <w:szCs w:val="40"/>
+                <w:lang w:val="en-IN" w:eastAsia="en-IN" w:bidi="ml-IN"/>
+              </w:rPr>
+              <w:t>–</w:t>
+            </w:r>
+            <w:proofErr w:type="spellStart"/>
+            <w:r>
+              <w:rPr>
+                <w:rFonts w:ascii="BRH Malayalam Extra" w:eastAsia="Times New Roman" w:hAnsi="BRH Malayalam Extra" w:cs="BRH Malayalam Extra"/>
+                <w:color w:val="000000"/>
+                <w:sz w:val="40"/>
+                <w:szCs w:val="40"/>
+                <w:lang w:val="en-IN" w:eastAsia="en-IN" w:bidi="ml-IN"/>
+              </w:rPr>
+              <w:t>bõx</w:t>
+            </w:r>
+            <w:r>
+              <w:rPr>
+                <w:rFonts w:ascii="BRH Devanagari Extra" w:eastAsia="Times New Roman" w:hAnsi="BRH Devanagari Extra" w:cs="BRH Malayalam Extra"/>
+                <w:color w:val="000000"/>
+                <w:sz w:val="36"/>
+                <w:szCs w:val="40"/>
+                <w:lang w:val="en-IN" w:eastAsia="en-IN" w:bidi="ml-IN"/>
+              </w:rPr>
+              <w:t>óè</w:t>
+            </w:r>
+            <w:proofErr w:type="spellEnd"/>
+            <w:r>
+              <w:rPr>
+                <w:rFonts w:ascii="BRH Devanagari Extra" w:eastAsia="Times New Roman" w:hAnsi="BRH Devanagari Extra" w:cs="BRH Malayalam Extra"/>
+                <w:color w:val="000000"/>
+                <w:sz w:val="36"/>
+                <w:szCs w:val="40"/>
+                <w:lang w:val="en-IN" w:eastAsia="en-IN" w:bidi="ml-IN"/>
+              </w:rPr>
+              <w:t xml:space="preserve"> </w:t>
+            </w:r>
+            <w:r>
+              <w:rPr>
+                <w:rFonts w:ascii="BRH Malayalam Extra" w:eastAsia="Times New Roman" w:hAnsi="BRH Malayalam Extra" w:cs="BRH Malayalam Extra"/>
+                <w:color w:val="000000"/>
+                <w:sz w:val="40"/>
+                <w:szCs w:val="40"/>
+                <w:lang w:val="en-IN" w:eastAsia="en-IN" w:bidi="ml-IN"/>
+              </w:rPr>
+              <w:t>ty</w:t>
+            </w:r>
+            <w:r>
+              <w:rPr>
+                <w:rFonts w:ascii="BRH Malayalam Extra" w:eastAsia="Times New Roman" w:hAnsi="BRH Malayalam Extra" w:cs="BRH Malayalam Extra"/>
+                <w:color w:val="000000"/>
+                <w:sz w:val="40"/>
+                <w:szCs w:val="40"/>
+                <w:lang w:val="en-IN" w:eastAsia="en-IN" w:bidi="ml-IN"/>
+              </w:rPr>
+              <w:t xml:space="preserve"> |</w:t>
+            </w:r>
+          </w:p>
+        </w:tc>
+        <w:tc>
+          <w:tcPr>
+            <w:tcW w:w="5386" w:type="dxa"/>
+            <w:tcBorders>
+              <w:top w:val="single" w:sz="4" w:space="0" w:color="000000"/>
+              <w:left w:val="single" w:sz="4" w:space="0" w:color="000000"/>
+              <w:bottom w:val="single" w:sz="4" w:space="0" w:color="000000"/>
+              <w:right w:val="single" w:sz="4" w:space="0" w:color="000000"/>
+            </w:tcBorders>
+          </w:tcPr>
+          <w:p>
+            <w:pPr>
+              <w:widowControl w:val="0"/>
+              <w:autoSpaceDE w:val="0"/>
+              <w:autoSpaceDN w:val="0"/>
+              <w:adjustRightInd w:val="0"/>
+              <w:spacing w:before="0" w:line="240" w:lineRule="auto"/>
+              <w:rPr>
+                <w:rFonts w:ascii="BRH Malayalam Extra" w:eastAsia="Times New Roman" w:hAnsi="BRH Malayalam Extra" w:cs="BRH Malayalam Extra"/>
+                <w:color w:val="000000"/>
+                <w:sz w:val="40"/>
+                <w:szCs w:val="40"/>
+                <w:lang w:val="en-IN" w:eastAsia="en-IN" w:bidi="ml-IN"/>
+              </w:rPr>
+            </w:pPr>
+            <w:r>
+              <w:rPr>
+                <w:rFonts w:ascii="BRH Malayalam Extra" w:eastAsia="Times New Roman" w:hAnsi="BRH Malayalam Extra" w:cs="BRH Malayalam Extra"/>
+                <w:color w:val="000000"/>
+                <w:sz w:val="40"/>
+                <w:szCs w:val="40"/>
+                <w:lang w:val="en-IN" w:eastAsia="en-IN" w:bidi="ml-IN"/>
+              </w:rPr>
+              <w:t>p</w:t>
+            </w:r>
+            <w:r>
+              <w:rPr>
+                <w:rFonts w:ascii="BRH Malayalam Extra" w:eastAsia="Times New Roman" w:hAnsi="BRH Malayalam Extra" w:cs="BRH Malayalam Extra"/>
+                <w:color w:val="000000"/>
+                <w:sz w:val="32"/>
+                <w:szCs w:val="40"/>
+                <w:lang w:val="en-IN" w:eastAsia="en-IN" w:bidi="ml-IN"/>
+              </w:rPr>
+              <w:t>–</w:t>
+            </w:r>
+            <w:r>
+              <w:rPr>
+                <w:rFonts w:ascii="BRH Malayalam Extra" w:eastAsia="Times New Roman" w:hAnsi="BRH Malayalam Extra" w:cs="BRH Malayalam Extra"/>
+                <w:color w:val="000000"/>
+                <w:sz w:val="40"/>
+                <w:szCs w:val="40"/>
+                <w:lang w:val="en-IN" w:eastAsia="en-IN" w:bidi="ml-IN"/>
+              </w:rPr>
+              <w:t>e</w:t>
+            </w:r>
+            <w:r>
+              <w:rPr>
+                <w:rFonts w:ascii="BRH Malayalam Extra" w:eastAsia="Times New Roman" w:hAnsi="BRH Malayalam Extra" w:cs="BRH Malayalam Extra"/>
+                <w:color w:val="000000"/>
+                <w:sz w:val="32"/>
+                <w:szCs w:val="40"/>
+                <w:lang w:val="en-IN" w:eastAsia="en-IN" w:bidi="ml-IN"/>
+              </w:rPr>
+              <w:t>–</w:t>
+            </w:r>
+            <w:proofErr w:type="spellStart"/>
+            <w:r>
+              <w:rPr>
+                <w:rFonts w:ascii="BRH Malayalam Extra" w:eastAsia="Times New Roman" w:hAnsi="BRH Malayalam Extra" w:cs="BRH Malayalam Extra"/>
+                <w:color w:val="000000"/>
+                <w:sz w:val="40"/>
+                <w:szCs w:val="40"/>
+                <w:lang w:val="en-IN" w:eastAsia="en-IN" w:bidi="ml-IN"/>
+              </w:rPr>
+              <w:t>Zõ</w:t>
+            </w:r>
+            <w:proofErr w:type="spellEnd"/>
+            <w:r>
+              <w:rPr>
+                <w:rFonts w:ascii="BRH Malayalam Extra" w:eastAsia="Times New Roman" w:hAnsi="BRH Malayalam Extra" w:cs="BRH Malayalam Extra"/>
+                <w:color w:val="000000"/>
+                <w:sz w:val="40"/>
+                <w:szCs w:val="40"/>
+                <w:lang w:val="en-IN" w:eastAsia="en-IN" w:bidi="ml-IN"/>
+              </w:rPr>
+              <w:t>¡</w:t>
+            </w:r>
+            <w:r>
+              <w:rPr>
+                <w:rFonts w:ascii="BRH Malayalam Extra" w:eastAsia="Times New Roman" w:hAnsi="BRH Malayalam Extra" w:cs="BRH Malayalam Extra"/>
+                <w:color w:val="000000"/>
+                <w:sz w:val="32"/>
+                <w:szCs w:val="40"/>
+                <w:lang w:val="en-IN" w:eastAsia="en-IN" w:bidi="ml-IN"/>
+              </w:rPr>
+              <w:t>–</w:t>
+            </w:r>
+            <w:r>
+              <w:rPr>
+                <w:rFonts w:ascii="BRH Malayalam Extra" w:eastAsia="Times New Roman" w:hAnsi="BRH Malayalam Extra" w:cs="BRH Malayalam Extra"/>
+                <w:color w:val="000000"/>
+                <w:sz w:val="40"/>
+                <w:szCs w:val="40"/>
+                <w:lang w:val="en-IN" w:eastAsia="en-IN" w:bidi="ml-IN"/>
+              </w:rPr>
+              <w:t>À</w:t>
+            </w:r>
+            <w:r>
+              <w:rPr>
+                <w:rFonts w:ascii="BRH Malayalam Extra" w:eastAsia="Times New Roman" w:hAnsi="BRH Malayalam Extra" w:cs="BRH Malayalam Extra"/>
+                <w:color w:val="000000"/>
+                <w:sz w:val="32"/>
+                <w:szCs w:val="40"/>
+                <w:lang w:val="en-IN" w:eastAsia="en-IN" w:bidi="ml-IN"/>
+              </w:rPr>
+              <w:t>–</w:t>
+            </w:r>
+            <w:r>
+              <w:rPr>
+                <w:rFonts w:ascii="BRH Malayalam Extra" w:eastAsia="Times New Roman" w:hAnsi="BRH Malayalam Extra" w:cs="BRH Malayalam Extra"/>
+                <w:color w:val="000000"/>
+                <w:sz w:val="40"/>
+                <w:szCs w:val="40"/>
+                <w:highlight w:val="green"/>
+                <w:lang w:val="en-IN" w:eastAsia="en-IN" w:bidi="ml-IN"/>
+              </w:rPr>
+              <w:t>k</w:t>
+            </w:r>
+            <w:r>
+              <w:rPr>
+                <w:rFonts w:ascii="BRH Malayalam Extra" w:eastAsia="Times New Roman" w:hAnsi="BRH Malayalam Extra" w:cs="BRH Malayalam Extra"/>
+                <w:color w:val="000000"/>
+                <w:sz w:val="32"/>
+                <w:szCs w:val="40"/>
+                <w:lang w:val="en-IN" w:eastAsia="en-IN" w:bidi="ml-IN"/>
+              </w:rPr>
+              <w:t>–</w:t>
+            </w:r>
+            <w:r>
+              <w:rPr>
+                <w:rFonts w:ascii="BRH Malayalam Extra" w:eastAsia="Times New Roman" w:hAnsi="BRH Malayalam Extra" w:cs="BRH Malayalam Extra"/>
+                <w:color w:val="000000"/>
+                <w:sz w:val="40"/>
+                <w:szCs w:val="40"/>
+                <w:lang w:val="en-IN" w:eastAsia="en-IN" w:bidi="ml-IN"/>
+              </w:rPr>
+              <w:t>¥p</w:t>
+            </w:r>
+            <w:r>
+              <w:rPr>
+                <w:rFonts w:ascii="BRH Malayalam Extra" w:eastAsia="Times New Roman" w:hAnsi="BRH Malayalam Extra" w:cs="BRH Malayalam Extra"/>
+                <w:color w:val="000000"/>
+                <w:sz w:val="32"/>
+                <w:szCs w:val="40"/>
+                <w:lang w:val="en-IN" w:eastAsia="en-IN" w:bidi="ml-IN"/>
+              </w:rPr>
+              <w:t>–</w:t>
+            </w:r>
+            <w:proofErr w:type="spellStart"/>
+            <w:r>
+              <w:rPr>
+                <w:rFonts w:ascii="BRH Malayalam Extra" w:eastAsia="Times New Roman" w:hAnsi="BRH Malayalam Extra" w:cs="BRH Malayalam Extra"/>
+                <w:color w:val="000000"/>
+                <w:sz w:val="40"/>
+                <w:szCs w:val="40"/>
+                <w:lang w:val="en-IN" w:eastAsia="en-IN" w:bidi="ml-IN"/>
+              </w:rPr>
+              <w:t>bõxI</w:t>
+            </w:r>
+            <w:proofErr w:type="spellEnd"/>
+            <w:r>
+              <w:rPr>
+                <w:rFonts w:ascii="BRH Malayalam Extra" w:eastAsia="Times New Roman" w:hAnsi="BRH Malayalam Extra" w:cs="BRH Malayalam Extra"/>
+                <w:color w:val="000000"/>
+                <w:sz w:val="40"/>
+                <w:szCs w:val="40"/>
+                <w:lang w:val="en-IN" w:eastAsia="en-IN" w:bidi="ml-IN"/>
+              </w:rPr>
+              <w:t xml:space="preserve"> | </w:t>
+            </w:r>
+          </w:p>
+          <w:p>
+            <w:pPr>
+              <w:widowControl w:val="0"/>
+              <w:autoSpaceDE w:val="0"/>
+              <w:autoSpaceDN w:val="0"/>
+              <w:adjustRightInd w:val="0"/>
+              <w:spacing w:before="0" w:line="240" w:lineRule="auto"/>
+              <w:rPr>
+                <w:rFonts w:ascii="BRH Malayalam Extra" w:eastAsia="Times New Roman" w:hAnsi="BRH Malayalam Extra" w:cs="BRH Malayalam Extra"/>
+                <w:color w:val="000000"/>
+                <w:sz w:val="40"/>
+                <w:szCs w:val="40"/>
+                <w:lang w:val="en-IN" w:eastAsia="en-IN" w:bidi="ml-IN"/>
+              </w:rPr>
+            </w:pPr>
+            <w:r>
+              <w:rPr>
+                <w:rFonts w:ascii="BRH Malayalam Extra" w:eastAsia="Times New Roman" w:hAnsi="BRH Malayalam Extra" w:cs="BRH Malayalam Extra"/>
+                <w:color w:val="000000"/>
+                <w:sz w:val="40"/>
+                <w:szCs w:val="40"/>
+                <w:lang w:val="en-IN" w:eastAsia="en-IN" w:bidi="ml-IN"/>
+              </w:rPr>
+              <w:t>D</w:t>
+            </w:r>
+            <w:r>
+              <w:rPr>
+                <w:rFonts w:ascii="BRH Malayalam Extra" w:eastAsia="Times New Roman" w:hAnsi="BRH Malayalam Extra" w:cs="BRH Malayalam Extra"/>
+                <w:color w:val="000000"/>
+                <w:sz w:val="32"/>
+                <w:szCs w:val="40"/>
+                <w:lang w:val="en-IN" w:eastAsia="en-IN" w:bidi="ml-IN"/>
+              </w:rPr>
+              <w:t>–</w:t>
+            </w:r>
+            <w:r>
+              <w:rPr>
+                <w:rFonts w:ascii="BRH Malayalam Extra" w:eastAsia="Times New Roman" w:hAnsi="BRH Malayalam Extra" w:cs="BRH Malayalam Extra"/>
+                <w:color w:val="000000"/>
+                <w:sz w:val="40"/>
+                <w:szCs w:val="40"/>
+                <w:lang w:val="en-IN" w:eastAsia="en-IN" w:bidi="ml-IN"/>
+              </w:rPr>
+              <w:t>À</w:t>
+            </w:r>
+            <w:r>
+              <w:rPr>
+                <w:rFonts w:ascii="BRH Malayalam Extra" w:eastAsia="Times New Roman" w:hAnsi="BRH Malayalam Extra" w:cs="BRH Malayalam Extra"/>
+                <w:color w:val="000000"/>
+                <w:sz w:val="32"/>
+                <w:szCs w:val="40"/>
+                <w:lang w:val="en-IN" w:eastAsia="en-IN" w:bidi="ml-IN"/>
+              </w:rPr>
+              <w:t>–</w:t>
+            </w:r>
+            <w:r>
+              <w:rPr>
+                <w:rFonts w:ascii="BRH Malayalam Extra" w:eastAsia="Times New Roman" w:hAnsi="BRH Malayalam Extra" w:cs="BRH Malayalam Extra"/>
+                <w:color w:val="000000"/>
+                <w:sz w:val="40"/>
+                <w:szCs w:val="40"/>
+                <w:lang w:val="en-IN" w:eastAsia="en-IN" w:bidi="ml-IN"/>
+              </w:rPr>
+              <w:t>k</w:t>
+            </w:r>
+            <w:r>
+              <w:rPr>
+                <w:rFonts w:ascii="BRH Malayalam Extra" w:eastAsia="Times New Roman" w:hAnsi="BRH Malayalam Extra" w:cs="BRH Malayalam Extra"/>
+                <w:color w:val="000000"/>
+                <w:sz w:val="32"/>
+                <w:szCs w:val="40"/>
+                <w:lang w:val="en-IN" w:eastAsia="en-IN" w:bidi="ml-IN"/>
+              </w:rPr>
+              <w:t>–</w:t>
+            </w:r>
+            <w:r>
+              <w:rPr>
+                <w:rFonts w:ascii="BRH Malayalam Extra" w:eastAsia="Times New Roman" w:hAnsi="BRH Malayalam Extra" w:cs="BRH Malayalam Extra"/>
+                <w:color w:val="000000"/>
+                <w:sz w:val="40"/>
+                <w:szCs w:val="40"/>
+                <w:lang w:val="en-IN" w:eastAsia="en-IN" w:bidi="ml-IN"/>
+              </w:rPr>
+              <w:t>¥p</w:t>
+            </w:r>
+            <w:r>
+              <w:rPr>
+                <w:rFonts w:ascii="BRH Malayalam Extra" w:eastAsia="Times New Roman" w:hAnsi="BRH Malayalam Extra" w:cs="BRH Malayalam Extra"/>
+                <w:color w:val="000000"/>
+                <w:sz w:val="32"/>
+                <w:szCs w:val="40"/>
+                <w:lang w:val="en-IN" w:eastAsia="en-IN" w:bidi="ml-IN"/>
+              </w:rPr>
+              <w:t>–</w:t>
+            </w:r>
+            <w:proofErr w:type="spellStart"/>
+            <w:r>
+              <w:rPr>
+                <w:rFonts w:ascii="BRH Malayalam Extra" w:eastAsia="Times New Roman" w:hAnsi="BRH Malayalam Extra" w:cs="BRH Malayalam Extra"/>
+                <w:color w:val="000000"/>
+                <w:sz w:val="40"/>
+                <w:szCs w:val="40"/>
+                <w:lang w:val="en-IN" w:eastAsia="en-IN" w:bidi="ml-IN"/>
+              </w:rPr>
+              <w:t>bõx</w:t>
+            </w:r>
+            <w:r>
+              <w:rPr>
+                <w:rFonts w:ascii="BRH Devanagari Extra" w:eastAsia="Times New Roman" w:hAnsi="BRH Devanagari Extra" w:cs="BRH Malayalam Extra"/>
+                <w:color w:val="000000"/>
+                <w:sz w:val="36"/>
+                <w:szCs w:val="40"/>
+                <w:lang w:val="en-IN" w:eastAsia="en-IN" w:bidi="ml-IN"/>
+              </w:rPr>
+              <w:t>óè</w:t>
+            </w:r>
+            <w:proofErr w:type="spellEnd"/>
+            <w:r>
+              <w:rPr>
+                <w:rFonts w:ascii="BRH Devanagari Extra" w:eastAsia="Times New Roman" w:hAnsi="BRH Devanagari Extra" w:cs="BRH Malayalam Extra"/>
+                <w:color w:val="000000"/>
+                <w:sz w:val="36"/>
+                <w:szCs w:val="40"/>
+                <w:lang w:val="en-IN" w:eastAsia="en-IN" w:bidi="ml-IN"/>
+              </w:rPr>
+              <w:t xml:space="preserve"> </w:t>
+            </w:r>
+            <w:r>
+              <w:rPr>
+                <w:rFonts w:ascii="BRH Malayalam Extra" w:eastAsia="Times New Roman" w:hAnsi="BRH Malayalam Extra" w:cs="BRH Malayalam Extra"/>
+                <w:color w:val="000000"/>
+                <w:sz w:val="40"/>
+                <w:szCs w:val="40"/>
+                <w:lang w:val="en-IN" w:eastAsia="en-IN" w:bidi="ml-IN"/>
+              </w:rPr>
+              <w:t>ty</w:t>
+            </w:r>
+            <w:r>
+              <w:rPr>
+                <w:rFonts w:ascii="BRH Malayalam Extra" w:eastAsia="Times New Roman" w:hAnsi="BRH Malayalam Extra" w:cs="BRH Malayalam Extra"/>
+                <w:color w:val="000000"/>
+                <w:sz w:val="40"/>
+                <w:szCs w:val="40"/>
+                <w:lang w:val="en-IN" w:eastAsia="en-IN" w:bidi="ml-IN"/>
+              </w:rPr>
+              <w:t xml:space="preserve"> |</w:t>
+            </w:r>
+          </w:p>
+        </w:tc>
+      </w:tr>
+      <w:tr>
+        <w:trPr>
+          <w:trHeight w:val="1591"/>
+        </w:trPr>
+        <w:tc>
+          <w:tcPr>
+            <w:tcW w:w="3906" w:type="dxa"/>
+            <w:tcBorders>
+              <w:top w:val="single" w:sz="4" w:space="0" w:color="000000"/>
+              <w:left w:val="single" w:sz="4" w:space="0" w:color="000000"/>
+              <w:bottom w:val="single" w:sz="4" w:space="0" w:color="000000"/>
+              <w:right w:val="single" w:sz="4" w:space="0" w:color="000000"/>
+            </w:tcBorders>
+          </w:tcPr>
+          <w:p>
+            <w:pPr>
+              <w:widowControl w:val="0"/>
+              <w:tabs>
+                <w:tab w:val="left" w:pos="993"/>
+              </w:tabs>
+              <w:autoSpaceDE w:val="0"/>
+              <w:autoSpaceDN w:val="0"/>
+              <w:adjustRightInd w:val="0"/>
+              <w:spacing w:before="0" w:line="252" w:lineRule="auto"/>
+              <w:ind w:right="297"/>
+              <w:rPr>
+                <w:rFonts w:cs="Arial"/>
+                <w:b/>
+                <w:sz w:val="28"/>
+                <w:szCs w:val="32"/>
+              </w:rPr>
+            </w:pPr>
+            <w:r>
+              <w:rPr>
+                <w:rFonts w:cs="Arial"/>
+                <w:b/>
+                <w:sz w:val="28"/>
+                <w:szCs w:val="32"/>
+              </w:rPr>
+              <w:t>T.S.5.2.9.5</w:t>
+            </w:r>
+            <w:r>
+              <w:rPr>
+                <w:rFonts w:cs="Arial"/>
+                <w:b/>
+                <w:sz w:val="28"/>
+                <w:szCs w:val="32"/>
+              </w:rPr>
+              <w:t xml:space="preserve"> – </w:t>
+            </w:r>
+            <w:proofErr w:type="spellStart"/>
+            <w:r>
+              <w:rPr>
+                <w:rFonts w:cs="Arial"/>
+                <w:b/>
+                <w:sz w:val="28"/>
+                <w:szCs w:val="32"/>
+              </w:rPr>
+              <w:t>Kramam</w:t>
+            </w:r>
+            <w:proofErr w:type="spellEnd"/>
+          </w:p>
+          <w:p>
+            <w:pPr>
+              <w:widowControl w:val="0"/>
+              <w:tabs>
+                <w:tab w:val="left" w:pos="993"/>
+              </w:tabs>
+              <w:autoSpaceDE w:val="0"/>
+              <w:autoSpaceDN w:val="0"/>
+              <w:adjustRightInd w:val="0"/>
+              <w:spacing w:before="0" w:line="252" w:lineRule="auto"/>
+              <w:ind w:right="297"/>
+              <w:rPr>
+                <w:rFonts w:cs="Arial"/>
+                <w:b/>
+                <w:sz w:val="28"/>
+                <w:szCs w:val="32"/>
+              </w:rPr>
+            </w:pPr>
+            <w:proofErr w:type="spellStart"/>
+            <w:r>
+              <w:rPr>
+                <w:rFonts w:cs="Arial"/>
+                <w:b/>
+                <w:sz w:val="28"/>
+                <w:szCs w:val="32"/>
+              </w:rPr>
+              <w:t>Krama</w:t>
+            </w:r>
+            <w:proofErr w:type="spellEnd"/>
+            <w:r>
+              <w:rPr>
+                <w:rFonts w:cs="Arial"/>
+                <w:b/>
+                <w:sz w:val="28"/>
+                <w:szCs w:val="32"/>
+              </w:rPr>
+              <w:t xml:space="preserve"> </w:t>
+            </w:r>
+            <w:proofErr w:type="spellStart"/>
+            <w:r>
+              <w:rPr>
+                <w:rFonts w:cs="Arial"/>
+                <w:b/>
+                <w:sz w:val="28"/>
+                <w:szCs w:val="32"/>
+              </w:rPr>
+              <w:t>Vaakyam</w:t>
+            </w:r>
+            <w:proofErr w:type="spellEnd"/>
+            <w:r>
+              <w:rPr>
+                <w:rFonts w:cs="Arial"/>
+                <w:b/>
+                <w:sz w:val="28"/>
+                <w:szCs w:val="32"/>
+              </w:rPr>
+              <w:t xml:space="preserve"> No.– </w:t>
+            </w:r>
+            <w:r>
+              <w:rPr>
+                <w:rFonts w:cs="Arial"/>
+                <w:b/>
+                <w:sz w:val="28"/>
+                <w:szCs w:val="32"/>
+              </w:rPr>
+              <w:t>39</w:t>
+            </w:r>
+          </w:p>
+          <w:p>
+            <w:pPr>
+              <w:widowControl w:val="0"/>
+              <w:tabs>
+                <w:tab w:val="left" w:pos="993"/>
+              </w:tabs>
+              <w:autoSpaceDE w:val="0"/>
+              <w:autoSpaceDN w:val="0"/>
+              <w:adjustRightInd w:val="0"/>
+              <w:spacing w:before="0" w:line="252" w:lineRule="auto"/>
+              <w:ind w:right="297"/>
+              <w:rPr>
+                <w:rFonts w:cs="Arial"/>
+                <w:b/>
+                <w:sz w:val="28"/>
+                <w:szCs w:val="32"/>
+              </w:rPr>
+            </w:pPr>
+            <w:proofErr w:type="spellStart"/>
+            <w:r>
+              <w:rPr>
+                <w:rFonts w:cs="Arial"/>
+                <w:b/>
+                <w:sz w:val="28"/>
+                <w:szCs w:val="32"/>
+              </w:rPr>
+              <w:t>Panchaati</w:t>
+            </w:r>
+            <w:proofErr w:type="spellEnd"/>
+            <w:r>
+              <w:rPr>
+                <w:rFonts w:cs="Arial"/>
+                <w:b/>
+                <w:sz w:val="28"/>
+                <w:szCs w:val="32"/>
+              </w:rPr>
+              <w:t xml:space="preserve"> No</w:t>
+            </w:r>
+            <w:r>
+              <w:rPr>
+                <w:rFonts w:cs="Arial"/>
+                <w:b/>
+                <w:szCs w:val="32"/>
+              </w:rPr>
+              <w:t xml:space="preserve">. - </w:t>
+            </w:r>
+            <w:r>
+              <w:rPr>
+                <w:rFonts w:cs="Arial"/>
+                <w:b/>
+                <w:sz w:val="28"/>
+                <w:szCs w:val="32"/>
+              </w:rPr>
+              <w:t>52</w:t>
+            </w:r>
+          </w:p>
+        </w:tc>
+        <w:tc>
+          <w:tcPr>
+            <w:tcW w:w="5103" w:type="dxa"/>
+            <w:tcBorders>
+              <w:top w:val="single" w:sz="4" w:space="0" w:color="000000"/>
+              <w:left w:val="single" w:sz="4" w:space="0" w:color="000000"/>
+              <w:bottom w:val="single" w:sz="4" w:space="0" w:color="000000"/>
+              <w:right w:val="single" w:sz="4" w:space="0" w:color="000000"/>
+            </w:tcBorders>
+          </w:tcPr>
+          <w:p>
+            <w:pPr>
+              <w:widowControl w:val="0"/>
+              <w:autoSpaceDE w:val="0"/>
+              <w:autoSpaceDN w:val="0"/>
+              <w:adjustRightInd w:val="0"/>
+              <w:spacing w:line="252" w:lineRule="auto"/>
+              <w:rPr>
+                <w:rFonts w:ascii="BRH Malayalam Extra" w:eastAsia="Times New Roman" w:hAnsi="BRH Malayalam Extra" w:cs="BRH Malayalam Extra"/>
+                <w:color w:val="000000"/>
+                <w:sz w:val="40"/>
+                <w:szCs w:val="40"/>
+                <w:lang w:val="en-IN" w:eastAsia="en-IN" w:bidi="ml-IN"/>
+              </w:rPr>
+            </w:pPr>
+            <w:proofErr w:type="spellStart"/>
+            <w:r>
+              <w:rPr>
+                <w:rFonts w:ascii="BRH Malayalam Extra" w:eastAsia="Times New Roman" w:hAnsi="BRH Malayalam Extra" w:cs="BRH Malayalam Extra"/>
+                <w:color w:val="000000"/>
+                <w:sz w:val="40"/>
+                <w:szCs w:val="40"/>
+                <w:lang w:val="en-IN" w:eastAsia="en-IN" w:bidi="ml-IN"/>
+              </w:rPr>
+              <w:t>öe</w:t>
+            </w:r>
+            <w:proofErr w:type="spellEnd"/>
+            <w:r>
+              <w:rPr>
+                <w:rFonts w:ascii="BRH Malayalam Extra" w:eastAsia="Times New Roman" w:hAnsi="BRH Malayalam Extra" w:cs="BRH Malayalam Extra"/>
+                <w:color w:val="000000"/>
+                <w:sz w:val="32"/>
+                <w:szCs w:val="40"/>
+                <w:lang w:val="en-IN" w:eastAsia="en-IN" w:bidi="ml-IN"/>
+              </w:rPr>
+              <w:t>–</w:t>
+            </w:r>
+            <w:proofErr w:type="spellStart"/>
+            <w:r>
+              <w:rPr>
+                <w:rFonts w:ascii="BRH Malayalam Extra" w:eastAsia="Times New Roman" w:hAnsi="BRH Malayalam Extra" w:cs="BRH Malayalam Extra"/>
+                <w:color w:val="000000"/>
+                <w:sz w:val="40"/>
+                <w:szCs w:val="40"/>
+                <w:lang w:val="en-IN" w:eastAsia="en-IN" w:bidi="ml-IN"/>
+              </w:rPr>
+              <w:t>Rxj</w:t>
+            </w:r>
+            <w:proofErr w:type="spellEnd"/>
+            <w:r>
+              <w:rPr>
+                <w:rFonts w:ascii="BRH Malayalam Extra" w:eastAsia="Times New Roman" w:hAnsi="BRH Malayalam Extra" w:cs="BRH Malayalam Extra"/>
+                <w:color w:val="000000"/>
+                <w:sz w:val="40"/>
+                <w:szCs w:val="40"/>
+                <w:lang w:val="en-IN" w:eastAsia="en-IN" w:bidi="ml-IN"/>
+              </w:rPr>
+              <w:t>—</w:t>
+            </w:r>
+            <w:proofErr w:type="spellStart"/>
+            <w:r>
+              <w:rPr>
+                <w:rFonts w:ascii="BRH Malayalam Extra" w:eastAsia="Times New Roman" w:hAnsi="BRH Malayalam Extra" w:cs="BRH Malayalam Extra"/>
+                <w:color w:val="000000"/>
+                <w:sz w:val="40"/>
+                <w:szCs w:val="40"/>
+                <w:lang w:val="en-IN" w:eastAsia="en-IN" w:bidi="ml-IN"/>
+              </w:rPr>
+              <w:t>ixdxdxixk</w:t>
+            </w:r>
+            <w:proofErr w:type="spellEnd"/>
+            <w:r>
+              <w:rPr>
+                <w:rFonts w:ascii="BRH Malayalam Extra" w:eastAsia="Times New Roman" w:hAnsi="BRH Malayalam Extra" w:cs="BRH Malayalam Extra"/>
+                <w:color w:val="000000"/>
+                <w:sz w:val="32"/>
+                <w:szCs w:val="40"/>
+                <w:lang w:val="en-IN" w:eastAsia="en-IN" w:bidi="ml-IN"/>
+              </w:rPr>
+              <w:t>–</w:t>
+            </w:r>
+            <w:proofErr w:type="spellStart"/>
+            <w:r>
+              <w:rPr>
+                <w:rFonts w:ascii="BRH Malayalam Extra" w:eastAsia="Times New Roman" w:hAnsi="BRH Malayalam Extra" w:cs="BRH Malayalam Extra"/>
+                <w:color w:val="000000"/>
+                <w:sz w:val="40"/>
+                <w:szCs w:val="40"/>
+                <w:lang w:val="en-IN" w:eastAsia="en-IN" w:bidi="ml-IN"/>
+              </w:rPr>
+              <w:t>YõxJ</w:t>
+            </w:r>
+            <w:proofErr w:type="spellEnd"/>
+            <w:r>
+              <w:rPr>
+                <w:rFonts w:ascii="BRH Malayalam Extra" w:eastAsia="Times New Roman" w:hAnsi="BRH Malayalam Extra" w:cs="BRH Malayalam Extra"/>
+                <w:color w:val="000000"/>
+                <w:sz w:val="40"/>
+                <w:szCs w:val="40"/>
+                <w:lang w:val="en-IN" w:eastAsia="en-IN" w:bidi="ml-IN"/>
+              </w:rPr>
+              <w:t xml:space="preserve"> | </w:t>
+            </w:r>
+          </w:p>
+          <w:p>
+            <w:pPr>
+              <w:widowControl w:val="0"/>
+              <w:autoSpaceDE w:val="0"/>
+              <w:autoSpaceDN w:val="0"/>
+              <w:adjustRightInd w:val="0"/>
+              <w:spacing w:before="0" w:line="240" w:lineRule="auto"/>
+              <w:rPr>
+                <w:rFonts w:ascii="BRH Malayalam Extra" w:eastAsia="Times New Roman" w:hAnsi="BRH Malayalam Extra" w:cs="BRH Malayalam Extra"/>
+                <w:color w:val="000000"/>
+                <w:sz w:val="40"/>
+                <w:szCs w:val="40"/>
+                <w:lang w:val="en-IN" w:eastAsia="en-IN" w:bidi="ml-IN"/>
+              </w:rPr>
+            </w:pPr>
+            <w:proofErr w:type="spellStart"/>
+            <w:r>
+              <w:rPr>
+                <w:rFonts w:ascii="BRH Malayalam Extra" w:eastAsia="Times New Roman" w:hAnsi="BRH Malayalam Extra" w:cs="BRH Malayalam Extra"/>
+                <w:color w:val="000000"/>
+                <w:sz w:val="40"/>
+                <w:szCs w:val="40"/>
+                <w:lang w:val="en-IN" w:eastAsia="en-IN" w:bidi="ml-IN"/>
+              </w:rPr>
+              <w:t>öe</w:t>
+            </w:r>
+            <w:proofErr w:type="spellEnd"/>
+            <w:r>
+              <w:rPr>
+                <w:rFonts w:ascii="BRH Malayalam Extra" w:eastAsia="Times New Roman" w:hAnsi="BRH Malayalam Extra" w:cs="BRH Malayalam Extra"/>
+                <w:color w:val="000000"/>
+                <w:sz w:val="32"/>
+                <w:szCs w:val="40"/>
+                <w:lang w:val="en-IN" w:eastAsia="en-IN" w:bidi="ml-IN"/>
+              </w:rPr>
+              <w:t>–</w:t>
+            </w:r>
+            <w:proofErr w:type="spellStart"/>
+            <w:r>
+              <w:rPr>
+                <w:rFonts w:ascii="BRH Malayalam Extra" w:eastAsia="Times New Roman" w:hAnsi="BRH Malayalam Extra" w:cs="BRH Malayalam Extra"/>
+                <w:color w:val="000000"/>
+                <w:sz w:val="40"/>
+                <w:szCs w:val="40"/>
+                <w:lang w:val="en-IN" w:eastAsia="en-IN" w:bidi="ml-IN"/>
+              </w:rPr>
+              <w:t>Rxj</w:t>
+            </w:r>
+            <w:proofErr w:type="spellEnd"/>
+            <w:r>
+              <w:rPr>
+                <w:rFonts w:ascii="BRH Malayalam Extra" w:eastAsia="Times New Roman" w:hAnsi="BRH Malayalam Extra" w:cs="BRH Malayalam Extra"/>
+                <w:color w:val="000000"/>
+                <w:sz w:val="40"/>
+                <w:szCs w:val="40"/>
+                <w:lang w:val="en-IN" w:eastAsia="en-IN" w:bidi="ml-IN"/>
+              </w:rPr>
+              <w:t>—</w:t>
+            </w:r>
+            <w:proofErr w:type="spellStart"/>
+            <w:r>
+              <w:rPr>
+                <w:rFonts w:ascii="BRH Malayalam Extra" w:eastAsia="Times New Roman" w:hAnsi="BRH Malayalam Extra" w:cs="BRH Malayalam Extra"/>
+                <w:color w:val="000000"/>
+                <w:sz w:val="40"/>
+                <w:szCs w:val="40"/>
+                <w:highlight w:val="yellow"/>
+                <w:lang w:val="en-IN" w:eastAsia="en-IN" w:bidi="ml-IN"/>
+              </w:rPr>
+              <w:t>ixdx</w:t>
+            </w:r>
+            <w:proofErr w:type="spellEnd"/>
+            <w:r>
+              <w:rPr>
+                <w:rFonts w:ascii="BRH Malayalam Extra" w:eastAsia="Times New Roman" w:hAnsi="BRH Malayalam Extra" w:cs="BRH Malayalam Extra"/>
+                <w:color w:val="000000"/>
+                <w:sz w:val="32"/>
+                <w:szCs w:val="40"/>
+                <w:highlight w:val="yellow"/>
+                <w:lang w:val="en-IN" w:eastAsia="en-IN" w:bidi="ml-IN"/>
+              </w:rPr>
+              <w:t>–</w:t>
+            </w:r>
+            <w:proofErr w:type="spellStart"/>
+            <w:r>
+              <w:rPr>
+                <w:rFonts w:ascii="BRH Malayalam Extra" w:eastAsia="Times New Roman" w:hAnsi="BRH Malayalam Extra" w:cs="BRH Malayalam Extra"/>
+                <w:color w:val="000000"/>
+                <w:sz w:val="40"/>
+                <w:szCs w:val="40"/>
+                <w:lang w:val="en-IN" w:eastAsia="en-IN" w:bidi="ml-IN"/>
+              </w:rPr>
+              <w:t>iyZy</w:t>
+            </w:r>
+            <w:proofErr w:type="spellEnd"/>
+            <w:r>
+              <w:rPr>
+                <w:rFonts w:ascii="BRH Malayalam Extra" w:eastAsia="Times New Roman" w:hAnsi="BRH Malayalam Extra" w:cs="BRH Malayalam Extra"/>
+                <w:color w:val="000000"/>
+                <w:sz w:val="40"/>
+                <w:szCs w:val="40"/>
+                <w:lang w:val="en-IN" w:eastAsia="en-IN" w:bidi="ml-IN"/>
+              </w:rPr>
+              <w:t xml:space="preserve">— </w:t>
+            </w:r>
+          </w:p>
+          <w:p>
+            <w:pPr>
+              <w:widowControl w:val="0"/>
+              <w:autoSpaceDE w:val="0"/>
+              <w:autoSpaceDN w:val="0"/>
+              <w:adjustRightInd w:val="0"/>
+              <w:spacing w:before="0" w:line="240" w:lineRule="auto"/>
+              <w:rPr>
+                <w:rFonts w:ascii="BRH Malayalam Extra" w:eastAsia="Times New Roman" w:hAnsi="BRH Malayalam Extra" w:cs="BRH Malayalam Extra"/>
+                <w:color w:val="000000"/>
+                <w:sz w:val="40"/>
+                <w:szCs w:val="40"/>
+                <w:lang w:val="en-IN" w:eastAsia="en-IN" w:bidi="ml-IN"/>
+              </w:rPr>
+            </w:pPr>
+            <w:proofErr w:type="spellStart"/>
+            <w:r>
+              <w:rPr>
+                <w:rFonts w:ascii="BRH Malayalam Extra" w:eastAsia="Times New Roman" w:hAnsi="BRH Malayalam Extra" w:cs="BRH Malayalam Extra"/>
+                <w:color w:val="000000"/>
+                <w:sz w:val="40"/>
+                <w:szCs w:val="40"/>
+                <w:lang w:val="en-IN" w:eastAsia="en-IN" w:bidi="ml-IN"/>
+              </w:rPr>
+              <w:t>öe-Rxj</w:t>
+            </w:r>
+            <w:proofErr w:type="spellEnd"/>
+            <w:r>
+              <w:rPr>
+                <w:rFonts w:ascii="BRH Malayalam Extra" w:eastAsia="Times New Roman" w:hAnsi="BRH Malayalam Extra" w:cs="BRH Malayalam Extra"/>
+                <w:color w:val="000000"/>
+                <w:sz w:val="40"/>
+                <w:szCs w:val="40"/>
+                <w:lang w:val="en-IN" w:eastAsia="en-IN" w:bidi="ml-IN"/>
+              </w:rPr>
+              <w:t>—</w:t>
+            </w:r>
+            <w:proofErr w:type="spellStart"/>
+            <w:r>
+              <w:rPr>
+                <w:rFonts w:ascii="BRH Malayalam Extra" w:eastAsia="Times New Roman" w:hAnsi="BRH Malayalam Extra" w:cs="BRH Malayalam Extra"/>
+                <w:color w:val="000000"/>
+                <w:sz w:val="40"/>
+                <w:szCs w:val="40"/>
+                <w:lang w:val="en-IN" w:eastAsia="en-IN" w:bidi="ml-IN"/>
+              </w:rPr>
+              <w:t>ixdxdxI</w:t>
+            </w:r>
+            <w:proofErr w:type="spellEnd"/>
+            <w:r>
+              <w:rPr>
+                <w:rFonts w:ascii="BRH Malayalam Extra" w:eastAsia="Times New Roman" w:hAnsi="BRH Malayalam Extra" w:cs="BRH Malayalam Extra"/>
+                <w:color w:val="000000"/>
+                <w:sz w:val="40"/>
+                <w:szCs w:val="40"/>
+                <w:lang w:val="en-IN" w:eastAsia="en-IN" w:bidi="ml-IN"/>
+              </w:rPr>
+              <w:t xml:space="preserve"> |</w:t>
+            </w:r>
+          </w:p>
+        </w:tc>
+        <w:tc>
+          <w:tcPr>
+            <w:tcW w:w="5386" w:type="dxa"/>
+            <w:tcBorders>
+              <w:top w:val="single" w:sz="4" w:space="0" w:color="000000"/>
+              <w:left w:val="single" w:sz="4" w:space="0" w:color="000000"/>
+              <w:bottom w:val="single" w:sz="4" w:space="0" w:color="000000"/>
+              <w:right w:val="single" w:sz="4" w:space="0" w:color="000000"/>
+            </w:tcBorders>
+          </w:tcPr>
+          <w:p>
+            <w:pPr>
+              <w:widowControl w:val="0"/>
+              <w:autoSpaceDE w:val="0"/>
+              <w:autoSpaceDN w:val="0"/>
+              <w:adjustRightInd w:val="0"/>
+              <w:spacing w:line="252" w:lineRule="auto"/>
+              <w:rPr>
+                <w:rFonts w:ascii="BRH Malayalam Extra" w:eastAsia="Times New Roman" w:hAnsi="BRH Malayalam Extra" w:cs="BRH Malayalam Extra"/>
+                <w:color w:val="000000"/>
+                <w:sz w:val="40"/>
+                <w:szCs w:val="40"/>
+                <w:lang w:val="en-IN" w:eastAsia="en-IN" w:bidi="ml-IN"/>
+              </w:rPr>
+            </w:pPr>
+            <w:proofErr w:type="spellStart"/>
+            <w:r>
+              <w:rPr>
+                <w:rFonts w:ascii="BRH Malayalam Extra" w:eastAsia="Times New Roman" w:hAnsi="BRH Malayalam Extra" w:cs="BRH Malayalam Extra"/>
+                <w:color w:val="000000"/>
+                <w:sz w:val="40"/>
+                <w:szCs w:val="40"/>
+                <w:lang w:val="en-IN" w:eastAsia="en-IN" w:bidi="ml-IN"/>
+              </w:rPr>
+              <w:t>öe</w:t>
+            </w:r>
+            <w:proofErr w:type="spellEnd"/>
+            <w:r>
+              <w:rPr>
+                <w:rFonts w:ascii="BRH Malayalam Extra" w:eastAsia="Times New Roman" w:hAnsi="BRH Malayalam Extra" w:cs="BRH Malayalam Extra"/>
+                <w:color w:val="000000"/>
+                <w:sz w:val="32"/>
+                <w:szCs w:val="40"/>
+                <w:lang w:val="en-IN" w:eastAsia="en-IN" w:bidi="ml-IN"/>
+              </w:rPr>
+              <w:t>–</w:t>
+            </w:r>
+            <w:proofErr w:type="spellStart"/>
+            <w:r>
+              <w:rPr>
+                <w:rFonts w:ascii="BRH Malayalam Extra" w:eastAsia="Times New Roman" w:hAnsi="BRH Malayalam Extra" w:cs="BRH Malayalam Extra"/>
+                <w:color w:val="000000"/>
+                <w:sz w:val="40"/>
+                <w:szCs w:val="40"/>
+                <w:lang w:val="en-IN" w:eastAsia="en-IN" w:bidi="ml-IN"/>
+              </w:rPr>
+              <w:t>Rxj</w:t>
+            </w:r>
+            <w:proofErr w:type="spellEnd"/>
+            <w:r>
+              <w:rPr>
+                <w:rFonts w:ascii="BRH Malayalam Extra" w:eastAsia="Times New Roman" w:hAnsi="BRH Malayalam Extra" w:cs="BRH Malayalam Extra"/>
+                <w:color w:val="000000"/>
+                <w:sz w:val="40"/>
+                <w:szCs w:val="40"/>
+                <w:lang w:val="en-IN" w:eastAsia="en-IN" w:bidi="ml-IN"/>
+              </w:rPr>
+              <w:t>—</w:t>
+            </w:r>
+            <w:proofErr w:type="spellStart"/>
+            <w:r>
+              <w:rPr>
+                <w:rFonts w:ascii="BRH Malayalam Extra" w:eastAsia="Times New Roman" w:hAnsi="BRH Malayalam Extra" w:cs="BRH Malayalam Extra"/>
+                <w:color w:val="000000"/>
+                <w:sz w:val="40"/>
+                <w:szCs w:val="40"/>
+                <w:lang w:val="en-IN" w:eastAsia="en-IN" w:bidi="ml-IN"/>
+              </w:rPr>
+              <w:t>ixdxdxixk</w:t>
+            </w:r>
+            <w:proofErr w:type="spellEnd"/>
+            <w:r>
+              <w:rPr>
+                <w:rFonts w:ascii="BRH Malayalam Extra" w:eastAsia="Times New Roman" w:hAnsi="BRH Malayalam Extra" w:cs="BRH Malayalam Extra"/>
+                <w:color w:val="000000"/>
+                <w:sz w:val="32"/>
+                <w:szCs w:val="40"/>
+                <w:lang w:val="en-IN" w:eastAsia="en-IN" w:bidi="ml-IN"/>
+              </w:rPr>
+              <w:t>–</w:t>
+            </w:r>
+            <w:proofErr w:type="spellStart"/>
+            <w:r>
+              <w:rPr>
+                <w:rFonts w:ascii="BRH Malayalam Extra" w:eastAsia="Times New Roman" w:hAnsi="BRH Malayalam Extra" w:cs="BRH Malayalam Extra"/>
+                <w:color w:val="000000"/>
+                <w:sz w:val="40"/>
+                <w:szCs w:val="40"/>
+                <w:lang w:val="en-IN" w:eastAsia="en-IN" w:bidi="ml-IN"/>
+              </w:rPr>
+              <w:t>YõxJ</w:t>
+            </w:r>
+            <w:proofErr w:type="spellEnd"/>
+            <w:r>
+              <w:rPr>
+                <w:rFonts w:ascii="BRH Malayalam Extra" w:eastAsia="Times New Roman" w:hAnsi="BRH Malayalam Extra" w:cs="BRH Malayalam Extra"/>
+                <w:color w:val="000000"/>
+                <w:sz w:val="40"/>
+                <w:szCs w:val="40"/>
+                <w:lang w:val="en-IN" w:eastAsia="en-IN" w:bidi="ml-IN"/>
+              </w:rPr>
+              <w:t xml:space="preserve"> | </w:t>
+            </w:r>
+          </w:p>
+          <w:p>
+            <w:pPr>
+              <w:widowControl w:val="0"/>
+              <w:autoSpaceDE w:val="0"/>
+              <w:autoSpaceDN w:val="0"/>
+              <w:adjustRightInd w:val="0"/>
+              <w:spacing w:before="0" w:line="240" w:lineRule="auto"/>
+              <w:rPr>
+                <w:rFonts w:ascii="BRH Malayalam Extra" w:eastAsia="Times New Roman" w:hAnsi="BRH Malayalam Extra" w:cs="BRH Malayalam Extra"/>
+                <w:color w:val="000000"/>
+                <w:sz w:val="40"/>
+                <w:szCs w:val="40"/>
+                <w:lang w:val="en-IN" w:eastAsia="en-IN" w:bidi="ml-IN"/>
+              </w:rPr>
+            </w:pPr>
+            <w:proofErr w:type="spellStart"/>
+            <w:r>
+              <w:rPr>
+                <w:rFonts w:ascii="BRH Malayalam Extra" w:eastAsia="Times New Roman" w:hAnsi="BRH Malayalam Extra" w:cs="BRH Malayalam Extra"/>
+                <w:color w:val="000000"/>
+                <w:sz w:val="40"/>
+                <w:szCs w:val="40"/>
+                <w:lang w:val="en-IN" w:eastAsia="en-IN" w:bidi="ml-IN"/>
+              </w:rPr>
+              <w:t>öe</w:t>
+            </w:r>
+            <w:proofErr w:type="spellEnd"/>
+            <w:r>
+              <w:rPr>
+                <w:rFonts w:ascii="BRH Malayalam Extra" w:eastAsia="Times New Roman" w:hAnsi="BRH Malayalam Extra" w:cs="BRH Malayalam Extra"/>
+                <w:color w:val="000000"/>
+                <w:sz w:val="32"/>
+                <w:szCs w:val="40"/>
+                <w:lang w:val="en-IN" w:eastAsia="en-IN" w:bidi="ml-IN"/>
+              </w:rPr>
+              <w:t>–</w:t>
+            </w:r>
+            <w:proofErr w:type="spellStart"/>
+            <w:r>
+              <w:rPr>
+                <w:rFonts w:ascii="BRH Malayalam Extra" w:eastAsia="Times New Roman" w:hAnsi="BRH Malayalam Extra" w:cs="BRH Malayalam Extra"/>
+                <w:color w:val="000000"/>
+                <w:sz w:val="40"/>
+                <w:szCs w:val="40"/>
+                <w:lang w:val="en-IN" w:eastAsia="en-IN" w:bidi="ml-IN"/>
+              </w:rPr>
+              <w:t>Rxj</w:t>
+            </w:r>
+            <w:proofErr w:type="spellEnd"/>
+            <w:r>
+              <w:rPr>
+                <w:rFonts w:ascii="BRH Malayalam Extra" w:eastAsia="Times New Roman" w:hAnsi="BRH Malayalam Extra" w:cs="BRH Malayalam Extra"/>
+                <w:color w:val="000000"/>
+                <w:sz w:val="40"/>
+                <w:szCs w:val="40"/>
+                <w:lang w:val="en-IN" w:eastAsia="en-IN" w:bidi="ml-IN"/>
+              </w:rPr>
+              <w:t>—</w:t>
+            </w:r>
+            <w:proofErr w:type="spellStart"/>
+            <w:r>
+              <w:rPr>
+                <w:rFonts w:ascii="BRH Malayalam Extra" w:eastAsia="Times New Roman" w:hAnsi="BRH Malayalam Extra" w:cs="BRH Malayalam Extra"/>
+                <w:color w:val="000000"/>
+                <w:sz w:val="40"/>
+                <w:szCs w:val="40"/>
+                <w:highlight w:val="green"/>
+                <w:lang w:val="en-IN" w:eastAsia="en-IN" w:bidi="ml-IN"/>
+              </w:rPr>
+              <w:t>ixdxdx</w:t>
+            </w:r>
+            <w:proofErr w:type="spellEnd"/>
+            <w:r>
+              <w:rPr>
+                <w:rFonts w:ascii="BRH Malayalam Extra" w:eastAsia="Times New Roman" w:hAnsi="BRH Malayalam Extra" w:cs="BRH Malayalam Extra"/>
+                <w:color w:val="000000"/>
+                <w:sz w:val="32"/>
+                <w:szCs w:val="40"/>
+                <w:lang w:val="en-IN" w:eastAsia="en-IN" w:bidi="ml-IN"/>
+              </w:rPr>
+              <w:t>–</w:t>
+            </w:r>
+            <w:proofErr w:type="spellStart"/>
+            <w:r>
+              <w:rPr>
+                <w:rFonts w:ascii="BRH Malayalam Extra" w:eastAsia="Times New Roman" w:hAnsi="BRH Malayalam Extra" w:cs="BRH Malayalam Extra"/>
+                <w:color w:val="000000"/>
+                <w:sz w:val="40"/>
+                <w:szCs w:val="40"/>
+                <w:lang w:val="en-IN" w:eastAsia="en-IN" w:bidi="ml-IN"/>
+              </w:rPr>
+              <w:t>iyZy</w:t>
+            </w:r>
+            <w:proofErr w:type="spellEnd"/>
+            <w:r>
+              <w:rPr>
+                <w:rFonts w:ascii="BRH Malayalam Extra" w:eastAsia="Times New Roman" w:hAnsi="BRH Malayalam Extra" w:cs="BRH Malayalam Extra"/>
+                <w:color w:val="000000"/>
+                <w:sz w:val="40"/>
+                <w:szCs w:val="40"/>
+                <w:lang w:val="en-IN" w:eastAsia="en-IN" w:bidi="ml-IN"/>
+              </w:rPr>
+              <w:t xml:space="preserve">— </w:t>
+            </w:r>
+          </w:p>
+          <w:p>
+            <w:pPr>
+              <w:widowControl w:val="0"/>
+              <w:autoSpaceDE w:val="0"/>
+              <w:autoSpaceDN w:val="0"/>
+              <w:adjustRightInd w:val="0"/>
+              <w:spacing w:before="0" w:line="240" w:lineRule="auto"/>
+              <w:rPr>
+                <w:rFonts w:ascii="BRH Malayalam Extra" w:eastAsia="Times New Roman" w:hAnsi="BRH Malayalam Extra" w:cs="BRH Malayalam Extra"/>
+                <w:color w:val="000000"/>
+                <w:sz w:val="40"/>
+                <w:szCs w:val="40"/>
+                <w:lang w:val="en-IN" w:eastAsia="en-IN" w:bidi="ml-IN"/>
+              </w:rPr>
+            </w:pPr>
+            <w:proofErr w:type="spellStart"/>
+            <w:r>
+              <w:rPr>
+                <w:rFonts w:ascii="BRH Malayalam Extra" w:eastAsia="Times New Roman" w:hAnsi="BRH Malayalam Extra" w:cs="BRH Malayalam Extra"/>
+                <w:color w:val="000000"/>
+                <w:sz w:val="40"/>
+                <w:szCs w:val="40"/>
+                <w:lang w:val="en-IN" w:eastAsia="en-IN" w:bidi="ml-IN"/>
+              </w:rPr>
+              <w:t>öe-Rxj</w:t>
+            </w:r>
+            <w:proofErr w:type="spellEnd"/>
+            <w:r>
+              <w:rPr>
+                <w:rFonts w:ascii="BRH Malayalam Extra" w:eastAsia="Times New Roman" w:hAnsi="BRH Malayalam Extra" w:cs="BRH Malayalam Extra"/>
+                <w:color w:val="000000"/>
+                <w:sz w:val="40"/>
+                <w:szCs w:val="40"/>
+                <w:lang w:val="en-IN" w:eastAsia="en-IN" w:bidi="ml-IN"/>
+              </w:rPr>
+              <w:t>—</w:t>
+            </w:r>
+            <w:proofErr w:type="spellStart"/>
+            <w:r>
+              <w:rPr>
+                <w:rFonts w:ascii="BRH Malayalam Extra" w:eastAsia="Times New Roman" w:hAnsi="BRH Malayalam Extra" w:cs="BRH Malayalam Extra"/>
+                <w:color w:val="000000"/>
+                <w:sz w:val="40"/>
+                <w:szCs w:val="40"/>
+                <w:lang w:val="en-IN" w:eastAsia="en-IN" w:bidi="ml-IN"/>
+              </w:rPr>
+              <w:t>ixdxdxI</w:t>
+            </w:r>
+            <w:proofErr w:type="spellEnd"/>
+            <w:r>
+              <w:rPr>
+                <w:rFonts w:ascii="BRH Malayalam Extra" w:eastAsia="Times New Roman" w:hAnsi="BRH Malayalam Extra" w:cs="BRH Malayalam Extra"/>
+                <w:color w:val="000000"/>
+                <w:sz w:val="40"/>
+                <w:szCs w:val="40"/>
+                <w:lang w:val="en-IN" w:eastAsia="en-IN" w:bidi="ml-IN"/>
+              </w:rPr>
+              <w:t xml:space="preserve"> |</w:t>
+            </w:r>
+          </w:p>
+        </w:tc>
+      </w:tr>
+    </w:tbl>
+    <w:p>
+      <w:pPr>
+        <w:jc w:val="center"/>
+        <w:rPr>
+          <w:b/>
+          <w:bCs/>
+          <w:sz w:val="32"/>
+          <w:szCs w:val="32"/>
+          <w:u w:val="single"/>
+        </w:rPr>
+      </w:pPr>
+      <w:r>
+        <w:rPr>
+          <w:b/>
+          <w:bCs/>
+          <w:sz w:val="32"/>
+          <w:szCs w:val="32"/>
+          <w:u w:val="single"/>
+        </w:rPr>
+        <w:t>============</w:t>
+      </w:r>
+    </w:p>
+    <w:p>
+      <w:pPr>
+        <w:jc w:val="center"/>
+        <w:rPr>
+          <w:b/>
+          <w:bCs/>
+          <w:sz w:val="32"/>
+          <w:szCs w:val="32"/>
+          <w:u w:val="single"/>
+        </w:rPr>
+      </w:pPr>
+    </w:p>
+    <w:p>
+      <w:pPr>
+        <w:jc w:val="center"/>
+        <w:rPr>
+          <w:b/>
+          <w:bCs/>
+          <w:sz w:val="32"/>
+          <w:szCs w:val="32"/>
+          <w:u w:val="single"/>
+        </w:rPr>
+      </w:pPr>
+    </w:p>
+    <w:p>
+      <w:pPr>
+        <w:jc w:val="center"/>
+        <w:rPr>
+          <w:b/>
+          <w:bCs/>
+          <w:sz w:val="32"/>
+          <w:szCs w:val="32"/>
+          <w:u w:val="single"/>
+        </w:rPr>
+      </w:pPr>
+      <w:bookmarkStart w:id="0" w:name="_GoBack"/>
+      <w:bookmarkEnd w:id="0"/>
+      <w:r>
+        <w:rPr>
+          <w:b/>
+          <w:bCs/>
+          <w:sz w:val="32"/>
+          <w:szCs w:val="32"/>
+          <w:u w:val="single"/>
+        </w:rPr>
+        <w:lastRenderedPageBreak/>
         <w:t xml:space="preserve">TS </w:t>
       </w:r>
       <w:proofErr w:type="spellStart"/>
@@ -2812,7 +5591,6 @@
                 <w:sz w:val="28"/>
                 <w:szCs w:val="32"/>
               </w:rPr>
-              <w:lastRenderedPageBreak/>
               <w:t xml:space="preserve">T.S.5.2.8.4 – </w:t>
             </w:r>
             <w:proofErr w:type="spellStart"/>
@@ -3104,6 +5882,7 @@
                 <w:szCs w:val="40"/>
                 <w:lang w:val="en-IN" w:eastAsia="en-IN" w:bidi="ml-IN"/>
               </w:rPr>
+              <w:lastRenderedPageBreak/>
               <w:t>öZõx</w:t>
             </w:r>
             <w:proofErr w:type="spellEnd"/>
@@ -3229,6 +6008,7 @@
                 <w:szCs w:val="40"/>
                 <w:lang w:val="en-IN" w:eastAsia="en-IN" w:bidi="ml-IN"/>
               </w:rPr>
+              <w:lastRenderedPageBreak/>
               <w:t>¥</w:t>
             </w:r>
             <w:r>
@@ -3363,6 +6143,7 @@
                 <w:szCs w:val="40"/>
                 <w:lang w:val="en-IN" w:eastAsia="en-IN" w:bidi="ml-IN"/>
               </w:rPr>
+              <w:lastRenderedPageBreak/>
               <w:t>öZõx</w:t>
             </w:r>
             <w:proofErr w:type="spellEnd"/>
@@ -3495,6 +6276,7 @@
                 <w:sz w:val="28"/>
                 <w:szCs w:val="32"/>
               </w:rPr>
+              <w:lastRenderedPageBreak/>
               <w:t xml:space="preserve">T.S.5.2.8.6 – </w:t>
             </w:r>
             <w:proofErr w:type="spellStart"/>
@@ -5825,8 +8607,6 @@
         </w:rPr>
         <w:t xml:space="preserve"> </w:t>
       </w:r>
-      <w:bookmarkStart w:id="0" w:name="_GoBack"/>
-      <w:bookmarkEnd w:id="0"/>
       <w:r>
         <w:rPr>
           <w:b/>
@@ -6093,6 +8873,7 @@
       <w:pBdr>
         <w:top w:val="single" w:sz="4" w:space="1" w:color="auto"/>
       </w:pBdr>
+      <w:jc w:val="right"/>
       <w:rPr>
         <w:b/>
         <w:bCs/>
@@ -6249,7 +9030,7 @@
         <w:bCs/>
         <w:noProof/>
       </w:rPr>
-      <w:t>3</w:t>
+      <w:t>4</w:t>
     </w:r>
     <w:r>
       <w:rPr>
@@ -6274,6 +9055,7 @@
       <w:pBdr>
         <w:top w:val="single" w:sz="4" w:space="1" w:color="auto"/>
       </w:pBdr>
+      <w:jc w:val="right"/>
       <w:rPr>
         <w:b/>
         <w:bCs/>
@@ -6443,7 +9225,7 @@
         <w:bCs/>
         <w:noProof/>
       </w:rPr>
-      <w:t>3</w:t>
+      <w:t>4</w:t>
     </w:r>
     <w:r>
       <w:rPr>
@@ -7288,7 +10070,7 @@
 </file>
 
 <file path=customXml/itemProps1.xml><?xml version="1.0" encoding="utf-8"?>
-<ds:datastoreItem xmlns:ds="http://schemas.openxmlformats.org/officeDocument/2006/customXml" ds:itemID="{91EEF173-C555-453D-AB7A-3C8CB41306D4}">
+<ds:datastoreItem xmlns:ds="http://schemas.openxmlformats.org/officeDocument/2006/customXml" ds:itemID="{114EDF8C-FDBC-4C45-A695-8D660838605B}">
   <ds:schemaRefs>
     <ds:schemaRef ds:uri="http://schemas.openxmlformats.org/officeDocument/2006/bibliography"/>
   </ds:schemaRefs>

</xml_diff>

<commit_message>
nmv 04 09 2022
</commit_message>
<xml_diff>
--- a/TS-Kramam/TS-5.2/TS 5.2 Malayalam Krama Paatam Corrections.docx
+++ b/TS-Kramam/TS-5.2/TS 5.2 Malayalam Krama Paatam Corrections.docx
@@ -75,17 +75,7 @@
           <w:szCs w:val="32"/>
           <w:u w:val="single"/>
         </w:rPr>
-        <w:t xml:space="preserve">5.2 </w:t>
-      </w:r>
-      <w:r>
-        <w:rPr>
-          <w:b/>
-          <w:bCs/>
-          <w:sz w:val="32"/>
-          <w:szCs w:val="32"/>
-          <w:u w:val="single"/>
-        </w:rPr>
-        <w:t xml:space="preserve">Malayalam </w:t>
+        <w:t xml:space="preserve">5.2 Malayalam </w:t>
       </w:r>
       <w:r>
         <w:rPr>
@@ -187,12 +177,14 @@
               <w:spacing w:before="0" w:line="240" w:lineRule="auto"/>
               <w:jc w:val="center"/>
               <w:rPr>
+                <w:b/>
                 <w:sz w:val="32"/>
                 <w:szCs w:val="32"/>
               </w:rPr>
             </w:pPr>
             <w:r>
               <w:rPr>
+                <w:b/>
                 <w:sz w:val="32"/>
                 <w:szCs w:val="32"/>
               </w:rPr>
@@ -204,12 +196,14 @@
               <w:spacing w:before="0" w:line="240" w:lineRule="auto"/>
               <w:jc w:val="center"/>
               <w:rPr>
+                <w:b/>
                 <w:sz w:val="32"/>
                 <w:szCs w:val="32"/>
               </w:rPr>
             </w:pPr>
             <w:r>
               <w:rPr>
+                <w:b/>
                 <w:sz w:val="32"/>
                 <w:szCs w:val="32"/>
               </w:rPr>
@@ -226,12 +220,14 @@
               <w:spacing w:before="0" w:line="240" w:lineRule="auto"/>
               <w:jc w:val="center"/>
               <w:rPr>
+                <w:b/>
                 <w:sz w:val="32"/>
                 <w:szCs w:val="32"/>
               </w:rPr>
             </w:pPr>
             <w:r>
               <w:rPr>
+                <w:b/>
                 <w:sz w:val="32"/>
                 <w:szCs w:val="32"/>
               </w:rPr>
@@ -249,12 +245,14 @@
               <w:ind w:right="-18"/>
               <w:jc w:val="center"/>
               <w:rPr>
+                <w:b/>
                 <w:sz w:val="32"/>
                 <w:szCs w:val="32"/>
               </w:rPr>
             </w:pPr>
             <w:r>
               <w:rPr>
+                <w:b/>
                 <w:sz w:val="32"/>
                 <w:szCs w:val="32"/>
               </w:rPr>
@@ -366,16 +364,7 @@
                 <w:sz w:val="28"/>
                 <w:szCs w:val="32"/>
               </w:rPr>
-              <w:t xml:space="preserve"> No.– </w:t>
-            </w:r>
-            <w:r>
-              <w:rPr>
-                <w:rFonts w:cs="Arial"/>
-                <w:b/>
-                <w:sz w:val="28"/>
-                <w:szCs w:val="32"/>
-              </w:rPr>
-              <w:t>19</w:t>
+              <w:t xml:space="preserve"> No.– 19</w:t>
             </w:r>
           </w:p>
           <w:p>
@@ -482,7 +471,17 @@
                 <w:szCs w:val="40"/>
                 <w:lang w:val="en-IN" w:eastAsia="en-IN" w:bidi="ml-IN"/>
               </w:rPr>
-              <w:t>A</w:t>
+              <w:t>Apx</w:t>
+            </w:r>
+            <w:proofErr w:type="spellEnd"/>
+            <w:r>
+              <w:rPr>
+                <w:rFonts w:ascii="BRH Malayalam Extra" w:eastAsia="Times New Roman" w:hAnsi="BRH Malayalam Extra" w:cs="BRH Malayalam Extra"/>
+                <w:sz w:val="40"/>
+                <w:szCs w:val="40"/>
+                <w:lang w:val="en-IN" w:eastAsia="en-IN" w:bidi="ml-IN"/>
+              </w:rPr>
+              <w:t>—k¡</w:t>
             </w:r>
             <w:r>
               <w:rPr>
@@ -492,17 +491,16 @@
                 <w:highlight w:val="yellow"/>
                 <w:lang w:val="en-IN" w:eastAsia="en-IN" w:bidi="ml-IN"/>
               </w:rPr>
-              <w:t>px</w:t>
-            </w:r>
-            <w:proofErr w:type="spellEnd"/>
-            <w:r>
-              <w:rPr>
-                <w:rFonts w:ascii="BRH Malayalam Extra" w:eastAsia="Times New Roman" w:hAnsi="BRH Malayalam Extra" w:cs="BRH Malayalam Extra"/>
-                <w:sz w:val="40"/>
-                <w:szCs w:val="40"/>
-                <w:lang w:val="en-IN" w:eastAsia="en-IN" w:bidi="ml-IN"/>
-              </w:rPr>
-              <w:t>—k¡¥Ê |</w:t>
+              <w:t>¥Ê</w:t>
+            </w:r>
+            <w:r>
+              <w:rPr>
+                <w:rFonts w:ascii="BRH Malayalam Extra" w:eastAsia="Times New Roman" w:hAnsi="BRH Malayalam Extra" w:cs="BRH Malayalam Extra"/>
+                <w:sz w:val="40"/>
+                <w:szCs w:val="40"/>
+                <w:lang w:val="en-IN" w:eastAsia="en-IN" w:bidi="ml-IN"/>
+              </w:rPr>
+              <w:t xml:space="preserve"> |</w:t>
             </w:r>
           </w:p>
         </w:tc>
@@ -553,7 +551,36 @@
                 <w:szCs w:val="40"/>
                 <w:lang w:val="en-IN" w:eastAsia="en-IN" w:bidi="ml-IN"/>
               </w:rPr>
-              <w:t>A</w:t>
+              <w:t>Ap</w:t>
+            </w:r>
+            <w:proofErr w:type="spellEnd"/>
+            <w:r>
+              <w:rPr>
+                <w:rFonts w:ascii="BRH Malayalam Extra" w:eastAsia="Times New Roman" w:hAnsi="BRH Malayalam Extra" w:cs="BRH Malayalam Extra"/>
+                <w:sz w:val="40"/>
+                <w:szCs w:val="40"/>
+                <w:lang w:val="en-IN" w:eastAsia="en-IN" w:bidi="ml-IN"/>
+              </w:rPr>
+              <w:t>—</w:t>
+            </w:r>
+            <w:proofErr w:type="spellStart"/>
+            <w:r>
+              <w:rPr>
+                <w:rFonts w:ascii="BRH Malayalam Extra" w:eastAsia="Times New Roman" w:hAnsi="BRH Malayalam Extra" w:cs="BRH Malayalam Extra"/>
+                <w:sz w:val="40"/>
+                <w:szCs w:val="40"/>
+                <w:lang w:val="en-IN" w:eastAsia="en-IN" w:bidi="ml-IN"/>
+              </w:rPr>
+              <w:t>x</w:t>
+            </w:r>
+            <w:r>
+              <w:rPr>
+                <w:rFonts w:ascii="BRH Malayalam Extra" w:eastAsia="Times New Roman" w:hAnsi="BRH Malayalam Extra" w:cs="BRH Malayalam Extra"/>
+                <w:sz w:val="40"/>
+                <w:szCs w:val="40"/>
+                <w:lang w:val="en-IN" w:eastAsia="en-IN" w:bidi="ml-IN"/>
+              </w:rPr>
+              <w:t>k¡</w:t>
             </w:r>
             <w:r>
               <w:rPr>
@@ -563,18 +590,20 @@
                 <w:highlight w:val="green"/>
                 <w:lang w:val="en-IN" w:eastAsia="en-IN" w:bidi="ml-IN"/>
               </w:rPr>
-              <w:t>p</w:t>
-            </w:r>
-            <w:proofErr w:type="spellEnd"/>
-            <w:r>
-              <w:rPr>
-                <w:rFonts w:ascii="BRH Malayalam Extra" w:eastAsia="Times New Roman" w:hAnsi="BRH Malayalam Extra" w:cs="BRH Malayalam Extra"/>
-                <w:sz w:val="40"/>
-                <w:szCs w:val="40"/>
-                <w:lang w:val="en-IN" w:eastAsia="en-IN" w:bidi="ml-IN"/>
-              </w:rPr>
-              <w:t>—k¡¥Ê |</w:t>
-            </w:r>
+              <w:t>Ê</w:t>
+            </w:r>
+            <w:proofErr w:type="spellEnd"/>
+            <w:r>
+              <w:rPr>
+                <w:rFonts w:ascii="BRH Malayalam Extra" w:eastAsia="Times New Roman" w:hAnsi="BRH Malayalam Extra" w:cs="BRH Malayalam Extra"/>
+                <w:sz w:val="40"/>
+                <w:szCs w:val="40"/>
+                <w:lang w:val="en-IN" w:eastAsia="en-IN" w:bidi="ml-IN"/>
+              </w:rPr>
+              <w:t xml:space="preserve"> |</w:t>
+            </w:r>
+            <w:bookmarkStart w:id="0" w:name="_GoBack"/>
+            <w:bookmarkEnd w:id="0"/>
           </w:p>
         </w:tc>
       </w:tr>
@@ -2789,8 +2818,6 @@
           <w:u w:val="single"/>
         </w:rPr>
       </w:pPr>
-      <w:bookmarkStart w:id="0" w:name="_GoBack"/>
-      <w:bookmarkEnd w:id="0"/>
       <w:r>
         <w:rPr>
           <w:b/>
@@ -10070,7 +10097,7 @@
 </file>
 
 <file path=customXml/itemProps1.xml><?xml version="1.0" encoding="utf-8"?>
-<ds:datastoreItem xmlns:ds="http://schemas.openxmlformats.org/officeDocument/2006/customXml" ds:itemID="{114EDF8C-FDBC-4C45-A695-8D660838605B}">
+<ds:datastoreItem xmlns:ds="http://schemas.openxmlformats.org/officeDocument/2006/customXml" ds:itemID="{7085D528-28E5-486B-90D6-A8A8602FAEED}">
   <ds:schemaRefs>
     <ds:schemaRef ds:uri="http://schemas.openxmlformats.org/officeDocument/2006/bibliography"/>
   </ds:schemaRefs>

</xml_diff>

<commit_message>
nmv 08 09 2022
</commit_message>
<xml_diff>
--- a/TS-Kramam/TS-5.2/TS 5.2 Malayalam Krama Paatam Corrections.docx
+++ b/TS-Kramam/TS-5.2/TS 5.2 Malayalam Krama Paatam Corrections.docx
@@ -105,9 +105,8 @@
           <w:szCs w:val="32"/>
           <w:u w:val="single"/>
         </w:rPr>
-        <w:t xml:space="preserve">Observed </w:t>
+        <w:t xml:space="preserve">Observed till </w:t>
       </w:r>
-      <w:proofErr w:type="gramStart"/>
       <w:r>
         <w:rPr>
           <w:b/>
@@ -116,7 +115,7 @@
           <w:szCs w:val="32"/>
           <w:u w:val="single"/>
         </w:rPr>
-        <w:t xml:space="preserve">till </w:t>
+        <w:t>30</w:t>
       </w:r>
       <w:r>
         <w:rPr>
@@ -124,12 +123,23 @@
           <w:bCs/>
           <w:sz w:val="32"/>
           <w:szCs w:val="32"/>
-          <w:highlight w:val="red"/>
+          <w:u w:val="single"/>
+          <w:vertAlign w:val="superscript"/>
+        </w:rPr>
+        <w:t>th</w:t>
+      </w:r>
+      <w:r>
+        <w:rPr>
+          <w:b/>
+          <w:bCs/>
+          <w:sz w:val="32"/>
+          <w:szCs w:val="32"/>
           <w:u w:val="single"/>
         </w:rPr>
-        <w:t>????</w:t>
+        <w:t xml:space="preserve"> Sep 2022</w:t>
       </w:r>
-      <w:proofErr w:type="gramEnd"/>
+      <w:bookmarkStart w:id="0" w:name="_GoBack"/>
+      <w:bookmarkEnd w:id="0"/>
     </w:p>
     <w:p>
       <w:pPr>
@@ -602,8 +612,6 @@
               </w:rPr>
               <w:t xml:space="preserve"> |</w:t>
             </w:r>
-            <w:bookmarkStart w:id="0" w:name="_GoBack"/>
-            <w:bookmarkEnd w:id="0"/>
           </w:p>
         </w:tc>
       </w:tr>
@@ -9209,7 +9217,7 @@
         <w:bCs/>
         <w:noProof/>
       </w:rPr>
-      <w:t>1</w:t>
+      <w:t>3</w:t>
     </w:r>
     <w:r>
       <w:rPr>
@@ -10097,7 +10105,7 @@
 </file>
 
 <file path=customXml/itemProps1.xml><?xml version="1.0" encoding="utf-8"?>
-<ds:datastoreItem xmlns:ds="http://schemas.openxmlformats.org/officeDocument/2006/customXml" ds:itemID="{7085D528-28E5-486B-90D6-A8A8602FAEED}">
+<ds:datastoreItem xmlns:ds="http://schemas.openxmlformats.org/officeDocument/2006/customXml" ds:itemID="{A6A5A55E-9E7D-444F-9CD1-059367C389CD}">
   <ds:schemaRefs>
     <ds:schemaRef ds:uri="http://schemas.openxmlformats.org/officeDocument/2006/bibliography"/>
   </ds:schemaRefs>

</xml_diff>

<commit_message>
nmv 01 02 2026
</commit_message>
<xml_diff>
--- a/TS-Kramam/TS-5.2/TS 5.2 Malayalam Krama Paatam Corrections.docx
+++ b/TS-Kramam/TS-5.2/TS 5.2 Malayalam Krama Paatam Corrections.docx
@@ -235,7 +235,7 @@
       </w:tr>
       <w:tr>
         <w:trPr>
-          <w:trHeight w:val="1685"/>
+          <w:trHeight w:val="1118"/>
         </w:trPr>
         <w:tc>
           <w:tcPr>
@@ -275,7 +275,7 @@
                 <w:sz w:val="28"/>
                 <w:szCs w:val="32"/>
               </w:rPr>
-              <w:t>3.3</w:t>
+              <w:t>3.1</w:t>
             </w:r>
             <w:r>
               <w:rPr>
@@ -314,7 +314,17 @@
                 <w:szCs w:val="32"/>
                 <w:lang w:val="en-IN"/>
               </w:rPr>
-              <w:t>Krama Vaakyam No.– 55</w:t>
+              <w:t xml:space="preserve">Krama Vaakyam No.– </w:t>
+            </w:r>
+            <w:r>
+              <w:rPr>
+                <w:rFonts w:cs="Arial"/>
+                <w:b/>
+                <w:sz w:val="28"/>
+                <w:szCs w:val="32"/>
+                <w:lang w:val="en-IN"/>
+              </w:rPr>
+              <w:t>24</w:t>
             </w:r>
           </w:p>
           <w:p>
@@ -373,7 +383,7 @@
                 <w:szCs w:val="32"/>
                 <w:lang w:val="it-IT"/>
               </w:rPr>
-              <w:t>6</w:t>
+              <w:t>4</w:t>
             </w:r>
           </w:p>
         </w:tc>
@@ -393,74 +403,18 @@
                 <w:color w:val="000000"/>
                 <w:sz w:val="40"/>
                 <w:szCs w:val="40"/>
-                <w:lang w:val="it-IT" w:eastAsia="en-IN" w:bidi="ml-IN"/>
-              </w:rPr>
-            </w:pPr>
-            <w:r>
-              <w:rPr>
-                <w:rFonts w:ascii="BRH Malayalam Extra" w:eastAsia="Times New Roman" w:hAnsi="BRH Malayalam Extra" w:cs="BRH Malayalam Extra"/>
-                <w:color w:val="000000"/>
-                <w:sz w:val="40"/>
-                <w:szCs w:val="40"/>
-                <w:lang w:val="it-IT" w:eastAsia="en-IN" w:bidi="ml-IN"/>
-              </w:rPr>
-              <w:t>CZy— py</w:t>
-            </w:r>
-            <w:r>
-              <w:rPr>
-                <w:rFonts w:ascii="BRH Malayalam Extra" w:eastAsia="Times New Roman" w:hAnsi="BRH Malayalam Extra" w:cs="BRH Malayalam Extra"/>
-                <w:color w:val="000000"/>
-                <w:sz w:val="32"/>
-                <w:szCs w:val="40"/>
-                <w:lang w:val="it-IT" w:eastAsia="en-IN" w:bidi="ml-IN"/>
-              </w:rPr>
-              <w:t>–</w:t>
-            </w:r>
-            <w:r>
-              <w:rPr>
-                <w:rFonts w:ascii="BRH Malayalam Extra" w:eastAsia="Times New Roman" w:hAnsi="BRH Malayalam Extra" w:cs="BRH Malayalam Extra"/>
-                <w:color w:val="000000"/>
-                <w:sz w:val="40"/>
-                <w:szCs w:val="40"/>
-                <w:lang w:val="it-IT" w:eastAsia="en-IN" w:bidi="ml-IN"/>
-              </w:rPr>
-              <w:t xml:space="preserve">qûxiy—öZsõ | </w:t>
-            </w:r>
-          </w:p>
-          <w:p>
-            <w:pPr>
-              <w:widowControl w:val="0"/>
-              <w:autoSpaceDE w:val="0"/>
-              <w:autoSpaceDN w:val="0"/>
-              <w:adjustRightInd w:val="0"/>
-              <w:spacing w:before="0" w:line="240" w:lineRule="auto"/>
-              <w:rPr>
-                <w:rFonts w:ascii="BRH Malayalam Extra" w:eastAsia="Times New Roman" w:hAnsi="BRH Malayalam Extra" w:cs="BRH Malayalam Extra"/>
-                <w:color w:val="000000"/>
-                <w:sz w:val="40"/>
-                <w:szCs w:val="40"/>
-                <w:lang w:val="en-IN" w:eastAsia="en-IN" w:bidi="ml-IN"/>
-              </w:rPr>
-            </w:pPr>
-            <w:r>
-              <w:rPr>
-                <w:rFonts w:ascii="BRH Malayalam Extra" w:eastAsia="Times New Roman" w:hAnsi="BRH Malayalam Extra" w:cs="BRH Malayalam Extra"/>
-                <w:color w:val="000000"/>
-                <w:sz w:val="40"/>
-                <w:szCs w:val="40"/>
-                <w:lang w:val="en-IN" w:eastAsia="en-IN" w:bidi="ml-IN"/>
-              </w:rPr>
-              <w:t>py</w:t>
-            </w:r>
-            <w:r>
-              <w:rPr>
-                <w:rFonts w:ascii="BRH Malayalam Extra" w:eastAsia="Times New Roman" w:hAnsi="BRH Malayalam Extra" w:cs="BRH Malayalam Extra"/>
-                <w:color w:val="000000"/>
-                <w:sz w:val="32"/>
-                <w:szCs w:val="40"/>
-                <w:lang w:val="en-IN" w:eastAsia="en-IN" w:bidi="ml-IN"/>
-              </w:rPr>
-              <w:t>–</w:t>
+                <w:lang w:val="en-IN" w:eastAsia="en-IN" w:bidi="ml-IN"/>
+              </w:rPr>
+            </w:pPr>
+            <w:r>
+              <w:rPr>
+                <w:rFonts w:ascii="BRH Malayalam Extra" w:eastAsia="Times New Roman" w:hAnsi="BRH Malayalam Extra" w:cs="BRH Malayalam Extra"/>
+                <w:color w:val="000000"/>
+                <w:sz w:val="40"/>
+                <w:szCs w:val="40"/>
+                <w:lang w:val="en-IN" w:eastAsia="en-IN" w:bidi="ml-IN"/>
+              </w:rPr>
+              <w:t>A¥e</w:t>
             </w:r>
             <w:r>
               <w:rPr>
@@ -471,37 +425,37 @@
                 <w:highlight w:val="yellow"/>
                 <w:lang w:val="en-IN" w:eastAsia="en-IN" w:bidi="ml-IN"/>
               </w:rPr>
-              <w:t>qûx—</w:t>
-            </w:r>
-            <w:r>
-              <w:rPr>
-                <w:rFonts w:ascii="BRH Malayalam Extra" w:eastAsia="Times New Roman" w:hAnsi="BRH Malayalam Extra" w:cs="BRH Malayalam Extra"/>
-                <w:color w:val="000000"/>
-                <w:sz w:val="40"/>
-                <w:szCs w:val="40"/>
-                <w:lang w:val="en-IN" w:eastAsia="en-IN" w:bidi="ml-IN"/>
-              </w:rPr>
-              <w:t>iyöZsõ s¢</w:t>
-            </w:r>
-            <w:r>
-              <w:rPr>
-                <w:rFonts w:ascii="BRH Malayalam Extra" w:eastAsia="Times New Roman" w:hAnsi="BRH Malayalam Extra" w:cs="BRH Malayalam Extra"/>
-                <w:color w:val="000000"/>
-                <w:sz w:val="32"/>
-                <w:szCs w:val="40"/>
-                <w:lang w:val="en-IN" w:eastAsia="en-IN" w:bidi="ml-IN"/>
-              </w:rPr>
-              <w:t>–</w:t>
-            </w:r>
-            <w:r>
-              <w:rPr>
-                <w:rFonts w:ascii="BRH Malayalam Extra" w:eastAsia="Times New Roman" w:hAnsi="BRH Malayalam Extra" w:cs="BRH Malayalam Extra"/>
-                <w:color w:val="000000"/>
-                <w:sz w:val="40"/>
-                <w:szCs w:val="40"/>
-                <w:lang w:val="en-IN" w:eastAsia="en-IN" w:bidi="ml-IN"/>
-              </w:rPr>
-              <w:t>°I |</w:t>
+              <w:t>Z</w:t>
+            </w:r>
+            <w:r>
+              <w:rPr>
+                <w:rFonts w:ascii="BRH Malayalam Extra" w:eastAsia="Times New Roman" w:hAnsi="BRH Malayalam Extra" w:cs="BRH Malayalam Extra"/>
+                <w:color w:val="000000"/>
+                <w:sz w:val="40"/>
+                <w:szCs w:val="40"/>
+                <w:lang w:val="en-IN" w:eastAsia="en-IN" w:bidi="ml-IN"/>
+              </w:rPr>
+              <w:t>— | C</w:t>
+            </w:r>
+            <w:r>
+              <w:rPr>
+                <w:rFonts w:ascii="BRH Malayalam Extra" w:eastAsia="Times New Roman" w:hAnsi="BRH Malayalam Extra" w:cs="BRH Malayalam Extra"/>
+                <w:color w:val="000000"/>
+                <w:sz w:val="32"/>
+                <w:szCs w:val="40"/>
+                <w:lang w:val="en-IN" w:eastAsia="en-IN" w:bidi="ml-IN"/>
+              </w:rPr>
+              <w:t>–</w:t>
+            </w:r>
+            <w:r>
+              <w:rPr>
+                <w:rFonts w:ascii="BRH Malayalam Extra" w:eastAsia="Times New Roman" w:hAnsi="BRH Malayalam Extra" w:cs="BRH Malayalam Extra"/>
+                <w:color w:val="000000"/>
+                <w:sz w:val="40"/>
+                <w:szCs w:val="40"/>
+                <w:lang w:val="en-IN" w:eastAsia="en-IN" w:bidi="ml-IN"/>
+              </w:rPr>
+              <w:t>¥ZZy— |</w:t>
             </w:r>
           </w:p>
         </w:tc>
@@ -532,6 +486,223 @@
                 <w:szCs w:val="40"/>
                 <w:lang w:val="en-IN" w:eastAsia="en-IN" w:bidi="ml-IN"/>
               </w:rPr>
+              <w:t>A¥</w:t>
+            </w:r>
+            <w:r>
+              <w:rPr>
+                <w:rFonts w:ascii="BRH Malayalam Extra" w:eastAsia="Times New Roman" w:hAnsi="BRH Malayalam Extra" w:cs="BRH Malayalam Extra"/>
+                <w:color w:val="000000"/>
+                <w:sz w:val="40"/>
+                <w:szCs w:val="40"/>
+                <w:highlight w:val="green"/>
+                <w:lang w:val="en-IN" w:eastAsia="en-IN" w:bidi="ml-IN"/>
+              </w:rPr>
+              <w:t>e</w:t>
+            </w:r>
+            <w:r>
+              <w:rPr>
+                <w:rFonts w:ascii="BRH Malayalam Extra" w:eastAsia="Times New Roman" w:hAnsi="BRH Malayalam Extra" w:cs="BRH Malayalam Extra"/>
+                <w:color w:val="000000"/>
+                <w:sz w:val="40"/>
+                <w:szCs w:val="40"/>
+                <w:lang w:val="en-IN" w:eastAsia="en-IN" w:bidi="ml-IN"/>
+              </w:rPr>
+              <w:t>—Z | C</w:t>
+            </w:r>
+            <w:r>
+              <w:rPr>
+                <w:rFonts w:ascii="BRH Malayalam Extra" w:eastAsia="Times New Roman" w:hAnsi="BRH Malayalam Extra" w:cs="BRH Malayalam Extra"/>
+                <w:color w:val="000000"/>
+                <w:sz w:val="32"/>
+                <w:szCs w:val="40"/>
+                <w:lang w:val="en-IN" w:eastAsia="en-IN" w:bidi="ml-IN"/>
+              </w:rPr>
+              <w:t>–</w:t>
+            </w:r>
+            <w:r>
+              <w:rPr>
+                <w:rFonts w:ascii="BRH Malayalam Extra" w:eastAsia="Times New Roman" w:hAnsi="BRH Malayalam Extra" w:cs="BRH Malayalam Extra"/>
+                <w:color w:val="000000"/>
+                <w:sz w:val="40"/>
+                <w:szCs w:val="40"/>
+                <w:lang w:val="en-IN" w:eastAsia="en-IN" w:bidi="ml-IN"/>
+              </w:rPr>
+              <w:t>¥ZZy— |</w:t>
+            </w:r>
+          </w:p>
+        </w:tc>
+      </w:tr>
+      <w:tr>
+        <w:trPr>
+          <w:trHeight w:val="1401"/>
+        </w:trPr>
+        <w:tc>
+          <w:tcPr>
+            <w:tcW w:w="3906" w:type="dxa"/>
+          </w:tcPr>
+          <w:p>
+            <w:pPr>
+              <w:widowControl w:val="0"/>
+              <w:tabs>
+                <w:tab w:val="left" w:pos="993"/>
+              </w:tabs>
+              <w:autoSpaceDE w:val="0"/>
+              <w:autoSpaceDN w:val="0"/>
+              <w:adjustRightInd w:val="0"/>
+              <w:spacing w:before="0" w:line="252" w:lineRule="auto"/>
+              <w:ind w:right="297"/>
+              <w:rPr>
+                <w:rFonts w:cs="Arial"/>
+                <w:b/>
+                <w:sz w:val="28"/>
+                <w:szCs w:val="32"/>
+              </w:rPr>
+            </w:pPr>
+            <w:r>
+              <w:rPr>
+                <w:rFonts w:cs="Arial"/>
+                <w:b/>
+                <w:sz w:val="28"/>
+                <w:szCs w:val="32"/>
+              </w:rPr>
+              <w:t>T.S.5.2.</w:t>
+            </w:r>
+            <w:r>
+              <w:rPr>
+                <w:rFonts w:cs="Arial"/>
+                <w:b/>
+                <w:sz w:val="28"/>
+                <w:szCs w:val="32"/>
+              </w:rPr>
+              <w:t>3.3</w:t>
+            </w:r>
+            <w:r>
+              <w:rPr>
+                <w:rFonts w:cs="Arial"/>
+                <w:b/>
+                <w:sz w:val="28"/>
+                <w:szCs w:val="32"/>
+              </w:rPr>
+              <w:t xml:space="preserve"> – Kramam</w:t>
+            </w:r>
+          </w:p>
+          <w:p>
+            <w:pPr>
+              <w:widowControl w:val="0"/>
+              <w:tabs>
+                <w:tab w:val="left" w:pos="993"/>
+              </w:tabs>
+              <w:autoSpaceDE w:val="0"/>
+              <w:autoSpaceDN w:val="0"/>
+              <w:adjustRightInd w:val="0"/>
+              <w:spacing w:before="0" w:line="252" w:lineRule="auto"/>
+              <w:ind w:right="297"/>
+              <w:rPr>
+                <w:rFonts w:cs="Arial"/>
+                <w:b/>
+                <w:sz w:val="28"/>
+                <w:szCs w:val="32"/>
+                <w:lang w:val="en-IN"/>
+              </w:rPr>
+            </w:pPr>
+            <w:r>
+              <w:rPr>
+                <w:rFonts w:cs="Arial"/>
+                <w:b/>
+                <w:sz w:val="28"/>
+                <w:szCs w:val="32"/>
+                <w:lang w:val="en-IN"/>
+              </w:rPr>
+              <w:t>Krama Vaakyam No.– 55</w:t>
+            </w:r>
+          </w:p>
+          <w:p>
+            <w:pPr>
+              <w:widowControl w:val="0"/>
+              <w:tabs>
+                <w:tab w:val="left" w:pos="993"/>
+              </w:tabs>
+              <w:autoSpaceDE w:val="0"/>
+              <w:autoSpaceDN w:val="0"/>
+              <w:adjustRightInd w:val="0"/>
+              <w:spacing w:before="0" w:line="252" w:lineRule="auto"/>
+              <w:ind w:right="297"/>
+              <w:rPr>
+                <w:rFonts w:cs="Arial"/>
+                <w:b/>
+                <w:sz w:val="28"/>
+                <w:szCs w:val="32"/>
+                <w:lang w:val="it-IT"/>
+              </w:rPr>
+            </w:pPr>
+            <w:r>
+              <w:rPr>
+                <w:rFonts w:cs="Arial"/>
+                <w:b/>
+                <w:sz w:val="28"/>
+                <w:szCs w:val="32"/>
+                <w:lang w:val="it-IT"/>
+              </w:rPr>
+              <w:t>Panchaati No</w:t>
+            </w:r>
+            <w:r>
+              <w:rPr>
+                <w:rFonts w:cs="Arial"/>
+                <w:b/>
+                <w:szCs w:val="32"/>
+                <w:lang w:val="it-IT"/>
+              </w:rPr>
+              <w:t xml:space="preserve">. - </w:t>
+            </w:r>
+            <w:r>
+              <w:rPr>
+                <w:rFonts w:cs="Arial"/>
+                <w:b/>
+                <w:sz w:val="28"/>
+                <w:szCs w:val="32"/>
+                <w:lang w:val="it-IT"/>
+              </w:rPr>
+              <w:t>1</w:t>
+            </w:r>
+            <w:r>
+              <w:rPr>
+                <w:rFonts w:cs="Arial"/>
+                <w:b/>
+                <w:sz w:val="28"/>
+                <w:szCs w:val="32"/>
+                <w:lang w:val="it-IT"/>
+              </w:rPr>
+              <w:t>6</w:t>
+            </w:r>
+          </w:p>
+        </w:tc>
+        <w:tc>
+          <w:tcPr>
+            <w:tcW w:w="5103" w:type="dxa"/>
+          </w:tcPr>
+          <w:p>
+            <w:pPr>
+              <w:widowControl w:val="0"/>
+              <w:autoSpaceDE w:val="0"/>
+              <w:autoSpaceDN w:val="0"/>
+              <w:adjustRightInd w:val="0"/>
+              <w:spacing w:before="0" w:line="240" w:lineRule="auto"/>
+              <w:rPr>
+                <w:rFonts w:ascii="BRH Malayalam Extra" w:eastAsia="Times New Roman" w:hAnsi="BRH Malayalam Extra" w:cs="BRH Malayalam Extra"/>
+                <w:color w:val="000000"/>
+                <w:sz w:val="40"/>
+                <w:szCs w:val="40"/>
+                <w:lang w:val="it-IT" w:eastAsia="en-IN" w:bidi="ml-IN"/>
+              </w:rPr>
+            </w:pPr>
+            <w:r>
+              <w:rPr>
+                <w:rFonts w:ascii="BRH Malayalam Extra" w:eastAsia="Times New Roman" w:hAnsi="BRH Malayalam Extra" w:cs="BRH Malayalam Extra"/>
+                <w:color w:val="000000"/>
+                <w:sz w:val="40"/>
+                <w:szCs w:val="40"/>
+                <w:lang w:val="it-IT" w:eastAsia="en-IN" w:bidi="ml-IN"/>
+              </w:rPr>
               <w:t>CZy— py</w:t>
             </w:r>
             <w:r>
@@ -540,17 +711,17 @@
                 <w:color w:val="000000"/>
                 <w:sz w:val="32"/>
                 <w:szCs w:val="40"/>
-                <w:lang w:val="en-IN" w:eastAsia="en-IN" w:bidi="ml-IN"/>
-              </w:rPr>
-              <w:t>–</w:t>
-            </w:r>
-            <w:r>
-              <w:rPr>
-                <w:rFonts w:ascii="BRH Malayalam Extra" w:eastAsia="Times New Roman" w:hAnsi="BRH Malayalam Extra" w:cs="BRH Malayalam Extra"/>
-                <w:color w:val="000000"/>
-                <w:sz w:val="40"/>
-                <w:szCs w:val="40"/>
-                <w:lang w:val="en-IN" w:eastAsia="en-IN" w:bidi="ml-IN"/>
+                <w:lang w:val="it-IT" w:eastAsia="en-IN" w:bidi="ml-IN"/>
+              </w:rPr>
+              <w:t>–</w:t>
+            </w:r>
+            <w:r>
+              <w:rPr>
+                <w:rFonts w:ascii="BRH Malayalam Extra" w:eastAsia="Times New Roman" w:hAnsi="BRH Malayalam Extra" w:cs="BRH Malayalam Extra"/>
+                <w:color w:val="000000"/>
+                <w:sz w:val="40"/>
+                <w:szCs w:val="40"/>
+                <w:lang w:val="it-IT" w:eastAsia="en-IN" w:bidi="ml-IN"/>
               </w:rPr>
               <w:t xml:space="preserve">qûxiy—öZsõ | </w:t>
             </w:r>
@@ -567,16 +738,16 @@
                 <w:color w:val="000000"/>
                 <w:sz w:val="40"/>
                 <w:szCs w:val="40"/>
-                <w:lang w:val="en-IN" w:eastAsia="en-IN" w:bidi="ml-IN"/>
-              </w:rPr>
-            </w:pPr>
-            <w:r>
-              <w:rPr>
-                <w:rFonts w:ascii="BRH Malayalam Extra" w:eastAsia="Times New Roman" w:hAnsi="BRH Malayalam Extra" w:cs="BRH Malayalam Extra"/>
-                <w:color w:val="000000"/>
-                <w:sz w:val="40"/>
-                <w:szCs w:val="40"/>
-                <w:lang w:val="en-IN" w:eastAsia="en-IN" w:bidi="ml-IN"/>
+                <w:lang w:val="it-IT" w:eastAsia="en-IN" w:bidi="ml-IN"/>
+              </w:rPr>
+            </w:pPr>
+            <w:r>
+              <w:rPr>
+                <w:rFonts w:ascii="BRH Malayalam Extra" w:eastAsia="Times New Roman" w:hAnsi="BRH Malayalam Extra" w:cs="BRH Malayalam Extra"/>
+                <w:color w:val="000000"/>
+                <w:sz w:val="40"/>
+                <w:szCs w:val="40"/>
+                <w:lang w:val="it-IT" w:eastAsia="en-IN" w:bidi="ml-IN"/>
               </w:rPr>
               <w:t>py</w:t>
             </w:r>
@@ -586,17 +757,145 @@
                 <w:color w:val="000000"/>
                 <w:sz w:val="32"/>
                 <w:szCs w:val="40"/>
-                <w:lang w:val="en-IN" w:eastAsia="en-IN" w:bidi="ml-IN"/>
-              </w:rPr>
-              <w:t>–</w:t>
-            </w:r>
-            <w:r>
-              <w:rPr>
-                <w:rFonts w:ascii="BRH Malayalam Extra" w:eastAsia="Times New Roman" w:hAnsi="BRH Malayalam Extra" w:cs="BRH Malayalam Extra"/>
-                <w:color w:val="000000"/>
-                <w:sz w:val="40"/>
-                <w:szCs w:val="40"/>
-                <w:lang w:val="en-IN" w:eastAsia="en-IN" w:bidi="ml-IN"/>
+                <w:lang w:val="it-IT" w:eastAsia="en-IN" w:bidi="ml-IN"/>
+              </w:rPr>
+              <w:t>–</w:t>
+            </w:r>
+            <w:r>
+              <w:rPr>
+                <w:rFonts w:ascii="BRH Malayalam Extra" w:eastAsia="Times New Roman" w:hAnsi="BRH Malayalam Extra" w:cs="BRH Malayalam Extra"/>
+                <w:color w:val="000000"/>
+                <w:sz w:val="40"/>
+                <w:szCs w:val="40"/>
+                <w:highlight w:val="yellow"/>
+                <w:lang w:val="it-IT" w:eastAsia="en-IN" w:bidi="ml-IN"/>
+              </w:rPr>
+              <w:t>qûx—</w:t>
+            </w:r>
+            <w:r>
+              <w:rPr>
+                <w:rFonts w:ascii="BRH Malayalam Extra" w:eastAsia="Times New Roman" w:hAnsi="BRH Malayalam Extra" w:cs="BRH Malayalam Extra"/>
+                <w:color w:val="000000"/>
+                <w:sz w:val="40"/>
+                <w:szCs w:val="40"/>
+                <w:lang w:val="it-IT" w:eastAsia="en-IN" w:bidi="ml-IN"/>
+              </w:rPr>
+              <w:t>iyöZsõ s¢</w:t>
+            </w:r>
+            <w:r>
+              <w:rPr>
+                <w:rFonts w:ascii="BRH Malayalam Extra" w:eastAsia="Times New Roman" w:hAnsi="BRH Malayalam Extra" w:cs="BRH Malayalam Extra"/>
+                <w:color w:val="000000"/>
+                <w:sz w:val="32"/>
+                <w:szCs w:val="40"/>
+                <w:lang w:val="it-IT" w:eastAsia="en-IN" w:bidi="ml-IN"/>
+              </w:rPr>
+              <w:t>–</w:t>
+            </w:r>
+            <w:r>
+              <w:rPr>
+                <w:rFonts w:ascii="BRH Malayalam Extra" w:eastAsia="Times New Roman" w:hAnsi="BRH Malayalam Extra" w:cs="BRH Malayalam Extra"/>
+                <w:color w:val="000000"/>
+                <w:sz w:val="40"/>
+                <w:szCs w:val="40"/>
+                <w:lang w:val="it-IT" w:eastAsia="en-IN" w:bidi="ml-IN"/>
+              </w:rPr>
+              <w:t>°I |</w:t>
+            </w:r>
+          </w:p>
+        </w:tc>
+        <w:tc>
+          <w:tcPr>
+            <w:tcW w:w="5386" w:type="dxa"/>
+          </w:tcPr>
+          <w:p>
+            <w:pPr>
+              <w:widowControl w:val="0"/>
+              <w:autoSpaceDE w:val="0"/>
+              <w:autoSpaceDN w:val="0"/>
+              <w:adjustRightInd w:val="0"/>
+              <w:spacing w:before="0" w:line="240" w:lineRule="auto"/>
+              <w:rPr>
+                <w:rFonts w:ascii="BRH Malayalam Extra" w:eastAsia="Times New Roman" w:hAnsi="BRH Malayalam Extra" w:cs="BRH Malayalam Extra"/>
+                <w:color w:val="000000"/>
+                <w:sz w:val="40"/>
+                <w:szCs w:val="40"/>
+                <w:lang w:val="it-IT" w:eastAsia="en-IN" w:bidi="ml-IN"/>
+              </w:rPr>
+            </w:pPr>
+            <w:r>
+              <w:rPr>
+                <w:rFonts w:ascii="BRH Malayalam Extra" w:eastAsia="Times New Roman" w:hAnsi="BRH Malayalam Extra" w:cs="BRH Malayalam Extra"/>
+                <w:color w:val="000000"/>
+                <w:sz w:val="40"/>
+                <w:szCs w:val="40"/>
+                <w:lang w:val="it-IT" w:eastAsia="en-IN" w:bidi="ml-IN"/>
+              </w:rPr>
+              <w:t>CZy— py</w:t>
+            </w:r>
+            <w:r>
+              <w:rPr>
+                <w:rFonts w:ascii="BRH Malayalam Extra" w:eastAsia="Times New Roman" w:hAnsi="BRH Malayalam Extra" w:cs="BRH Malayalam Extra"/>
+                <w:color w:val="000000"/>
+                <w:sz w:val="32"/>
+                <w:szCs w:val="40"/>
+                <w:lang w:val="it-IT" w:eastAsia="en-IN" w:bidi="ml-IN"/>
+              </w:rPr>
+              <w:t>–</w:t>
+            </w:r>
+            <w:r>
+              <w:rPr>
+                <w:rFonts w:ascii="BRH Malayalam Extra" w:eastAsia="Times New Roman" w:hAnsi="BRH Malayalam Extra" w:cs="BRH Malayalam Extra"/>
+                <w:color w:val="000000"/>
+                <w:sz w:val="40"/>
+                <w:szCs w:val="40"/>
+                <w:lang w:val="it-IT" w:eastAsia="en-IN" w:bidi="ml-IN"/>
+              </w:rPr>
+              <w:t xml:space="preserve">qûxiy—öZsõ | </w:t>
+            </w:r>
+          </w:p>
+          <w:p>
+            <w:pPr>
+              <w:widowControl w:val="0"/>
+              <w:autoSpaceDE w:val="0"/>
+              <w:autoSpaceDN w:val="0"/>
+              <w:adjustRightInd w:val="0"/>
+              <w:spacing w:before="0" w:line="240" w:lineRule="auto"/>
+              <w:rPr>
+                <w:rFonts w:ascii="BRH Malayalam Extra" w:eastAsia="Times New Roman" w:hAnsi="BRH Malayalam Extra" w:cs="BRH Malayalam Extra"/>
+                <w:color w:val="000000"/>
+                <w:sz w:val="40"/>
+                <w:szCs w:val="40"/>
+                <w:lang w:val="it-IT" w:eastAsia="en-IN" w:bidi="ml-IN"/>
+              </w:rPr>
+            </w:pPr>
+            <w:r>
+              <w:rPr>
+                <w:rFonts w:ascii="BRH Malayalam Extra" w:eastAsia="Times New Roman" w:hAnsi="BRH Malayalam Extra" w:cs="BRH Malayalam Extra"/>
+                <w:color w:val="000000"/>
+                <w:sz w:val="40"/>
+                <w:szCs w:val="40"/>
+                <w:lang w:val="it-IT" w:eastAsia="en-IN" w:bidi="ml-IN"/>
+              </w:rPr>
+              <w:t>py</w:t>
+            </w:r>
+            <w:r>
+              <w:rPr>
+                <w:rFonts w:ascii="BRH Malayalam Extra" w:eastAsia="Times New Roman" w:hAnsi="BRH Malayalam Extra" w:cs="BRH Malayalam Extra"/>
+                <w:color w:val="000000"/>
+                <w:sz w:val="32"/>
+                <w:szCs w:val="40"/>
+                <w:lang w:val="it-IT" w:eastAsia="en-IN" w:bidi="ml-IN"/>
+              </w:rPr>
+              <w:t>–</w:t>
+            </w:r>
+            <w:r>
+              <w:rPr>
+                <w:rFonts w:ascii="BRH Malayalam Extra" w:eastAsia="Times New Roman" w:hAnsi="BRH Malayalam Extra" w:cs="BRH Malayalam Extra"/>
+                <w:color w:val="000000"/>
+                <w:sz w:val="40"/>
+                <w:szCs w:val="40"/>
+                <w:lang w:val="it-IT" w:eastAsia="en-IN" w:bidi="ml-IN"/>
               </w:rPr>
               <w:t>qûx</w:t>
             </w:r>
@@ -607,7 +906,7 @@
                 <w:sz w:val="40"/>
                 <w:szCs w:val="40"/>
                 <w:highlight w:val="green"/>
-                <w:lang w:val="en-IN" w:eastAsia="en-IN" w:bidi="ml-IN"/>
+                <w:lang w:val="it-IT" w:eastAsia="en-IN" w:bidi="ml-IN"/>
               </w:rPr>
               <w:t>iy—</w:t>
             </w:r>
@@ -617,7 +916,7 @@
                 <w:color w:val="000000"/>
                 <w:sz w:val="40"/>
                 <w:szCs w:val="40"/>
-                <w:lang w:val="en-IN" w:eastAsia="en-IN" w:bidi="ml-IN"/>
+                <w:lang w:val="it-IT" w:eastAsia="en-IN" w:bidi="ml-IN"/>
               </w:rPr>
               <w:t>öZsõ s¢</w:t>
             </w:r>
@@ -627,19 +926,409 @@
                 <w:color w:val="000000"/>
                 <w:sz w:val="32"/>
                 <w:szCs w:val="40"/>
-                <w:lang w:val="en-IN" w:eastAsia="en-IN" w:bidi="ml-IN"/>
-              </w:rPr>
-              <w:t>–</w:t>
-            </w:r>
-            <w:r>
-              <w:rPr>
-                <w:rFonts w:ascii="BRH Malayalam Extra" w:eastAsia="Times New Roman" w:hAnsi="BRH Malayalam Extra" w:cs="BRH Malayalam Extra"/>
-                <w:color w:val="000000"/>
-                <w:sz w:val="40"/>
-                <w:szCs w:val="40"/>
-                <w:lang w:val="en-IN" w:eastAsia="en-IN" w:bidi="ml-IN"/>
+                <w:lang w:val="it-IT" w:eastAsia="en-IN" w:bidi="ml-IN"/>
+              </w:rPr>
+              <w:t>–</w:t>
+            </w:r>
+            <w:r>
+              <w:rPr>
+                <w:rFonts w:ascii="BRH Malayalam Extra" w:eastAsia="Times New Roman" w:hAnsi="BRH Malayalam Extra" w:cs="BRH Malayalam Extra"/>
+                <w:color w:val="000000"/>
+                <w:sz w:val="40"/>
+                <w:szCs w:val="40"/>
+                <w:lang w:val="it-IT" w:eastAsia="en-IN" w:bidi="ml-IN"/>
               </w:rPr>
               <w:t>°I |</w:t>
+            </w:r>
+          </w:p>
+        </w:tc>
+      </w:tr>
+      <w:tr>
+        <w:trPr>
+          <w:trHeight w:val="1407"/>
+        </w:trPr>
+        <w:tc>
+          <w:tcPr>
+            <w:tcW w:w="3906" w:type="dxa"/>
+          </w:tcPr>
+          <w:p>
+            <w:pPr>
+              <w:widowControl w:val="0"/>
+              <w:tabs>
+                <w:tab w:val="left" w:pos="993"/>
+              </w:tabs>
+              <w:autoSpaceDE w:val="0"/>
+              <w:autoSpaceDN w:val="0"/>
+              <w:adjustRightInd w:val="0"/>
+              <w:spacing w:before="0" w:line="252" w:lineRule="auto"/>
+              <w:ind w:right="297"/>
+              <w:rPr>
+                <w:rFonts w:cs="Arial"/>
+                <w:b/>
+                <w:sz w:val="28"/>
+                <w:szCs w:val="32"/>
+              </w:rPr>
+            </w:pPr>
+            <w:r>
+              <w:rPr>
+                <w:rFonts w:cs="Arial"/>
+                <w:b/>
+                <w:sz w:val="28"/>
+                <w:szCs w:val="32"/>
+              </w:rPr>
+              <w:t>T.S.5.2.</w:t>
+            </w:r>
+            <w:r>
+              <w:rPr>
+                <w:rFonts w:cs="Arial"/>
+                <w:b/>
+                <w:sz w:val="28"/>
+                <w:szCs w:val="32"/>
+              </w:rPr>
+              <w:t>5.2</w:t>
+            </w:r>
+            <w:r>
+              <w:rPr>
+                <w:rFonts w:cs="Arial"/>
+                <w:b/>
+                <w:sz w:val="28"/>
+                <w:szCs w:val="32"/>
+              </w:rPr>
+              <w:t xml:space="preserve"> – Kramam</w:t>
+            </w:r>
+          </w:p>
+          <w:p>
+            <w:pPr>
+              <w:widowControl w:val="0"/>
+              <w:tabs>
+                <w:tab w:val="left" w:pos="993"/>
+              </w:tabs>
+              <w:autoSpaceDE w:val="0"/>
+              <w:autoSpaceDN w:val="0"/>
+              <w:adjustRightInd w:val="0"/>
+              <w:spacing w:before="0" w:line="252" w:lineRule="auto"/>
+              <w:ind w:right="297"/>
+              <w:rPr>
+                <w:rFonts w:cs="Arial"/>
+                <w:b/>
+                <w:sz w:val="28"/>
+                <w:szCs w:val="32"/>
+                <w:lang w:val="en-IN"/>
+              </w:rPr>
+            </w:pPr>
+            <w:r>
+              <w:rPr>
+                <w:rFonts w:cs="Arial"/>
+                <w:b/>
+                <w:sz w:val="28"/>
+                <w:szCs w:val="32"/>
+                <w:lang w:val="en-IN"/>
+              </w:rPr>
+              <w:t xml:space="preserve">Krama Vaakyam No.– </w:t>
+            </w:r>
+            <w:r>
+              <w:rPr>
+                <w:rFonts w:cs="Arial"/>
+                <w:b/>
+                <w:sz w:val="28"/>
+                <w:szCs w:val="32"/>
+                <w:lang w:val="en-IN"/>
+              </w:rPr>
+              <w:t>12</w:t>
+            </w:r>
+          </w:p>
+          <w:p>
+            <w:pPr>
+              <w:widowControl w:val="0"/>
+              <w:tabs>
+                <w:tab w:val="left" w:pos="993"/>
+              </w:tabs>
+              <w:autoSpaceDE w:val="0"/>
+              <w:autoSpaceDN w:val="0"/>
+              <w:adjustRightInd w:val="0"/>
+              <w:spacing w:before="0" w:line="252" w:lineRule="auto"/>
+              <w:ind w:right="297"/>
+              <w:rPr>
+                <w:rFonts w:cs="Arial"/>
+                <w:b/>
+                <w:sz w:val="28"/>
+                <w:szCs w:val="32"/>
+              </w:rPr>
+            </w:pPr>
+            <w:r>
+              <w:rPr>
+                <w:rFonts w:cs="Arial"/>
+                <w:b/>
+                <w:sz w:val="28"/>
+                <w:szCs w:val="32"/>
+                <w:lang w:val="it-IT"/>
+              </w:rPr>
+              <w:t>Panchaati No</w:t>
+            </w:r>
+            <w:r>
+              <w:rPr>
+                <w:rFonts w:cs="Arial"/>
+                <w:b/>
+                <w:szCs w:val="32"/>
+                <w:lang w:val="it-IT"/>
+              </w:rPr>
+              <w:t xml:space="preserve">. - </w:t>
+            </w:r>
+            <w:r>
+              <w:rPr>
+                <w:rFonts w:cs="Arial"/>
+                <w:b/>
+                <w:sz w:val="28"/>
+                <w:szCs w:val="32"/>
+                <w:lang w:val="it-IT"/>
+              </w:rPr>
+              <w:t>26</w:t>
+            </w:r>
+          </w:p>
+        </w:tc>
+        <w:tc>
+          <w:tcPr>
+            <w:tcW w:w="5103" w:type="dxa"/>
+          </w:tcPr>
+          <w:p>
+            <w:pPr>
+              <w:widowControl w:val="0"/>
+              <w:autoSpaceDE w:val="0"/>
+              <w:autoSpaceDN w:val="0"/>
+              <w:adjustRightInd w:val="0"/>
+              <w:spacing w:before="0" w:line="240" w:lineRule="auto"/>
+              <w:rPr>
+                <w:rFonts w:ascii="BRH Malayalam Extra" w:eastAsia="Times New Roman" w:hAnsi="BRH Malayalam Extra" w:cs="BRH Malayalam Extra"/>
+                <w:color w:val="000000"/>
+                <w:sz w:val="40"/>
+                <w:szCs w:val="40"/>
+                <w:lang w:val="en-IN" w:eastAsia="en-IN" w:bidi="ml-IN"/>
+              </w:rPr>
+            </w:pPr>
+            <w:r>
+              <w:rPr>
+                <w:rFonts w:ascii="BRH Malayalam Extra" w:eastAsia="Times New Roman" w:hAnsi="BRH Malayalam Extra" w:cs="BRH Malayalam Extra"/>
+                <w:color w:val="000000"/>
+                <w:sz w:val="40"/>
+                <w:szCs w:val="40"/>
+                <w:lang w:val="en-IN" w:eastAsia="en-IN" w:bidi="ml-IN"/>
+              </w:rPr>
+              <w:t xml:space="preserve">jR¡—rx j¡d°y | </w:t>
+            </w:r>
+          </w:p>
+          <w:p>
+            <w:pPr>
+              <w:widowControl w:val="0"/>
+              <w:autoSpaceDE w:val="0"/>
+              <w:autoSpaceDN w:val="0"/>
+              <w:adjustRightInd w:val="0"/>
+              <w:spacing w:before="0" w:line="240" w:lineRule="auto"/>
+              <w:rPr>
+                <w:rFonts w:ascii="BRH Malayalam Extra" w:eastAsia="Times New Roman" w:hAnsi="BRH Malayalam Extra" w:cs="BRH Malayalam Extra"/>
+                <w:color w:val="000000"/>
+                <w:sz w:val="40"/>
+                <w:szCs w:val="40"/>
+                <w:lang w:eastAsia="en-IN" w:bidi="ml-IN"/>
+              </w:rPr>
+            </w:pPr>
+            <w:r>
+              <w:rPr>
+                <w:rFonts w:ascii="BRH Malayalam Extra" w:eastAsia="Times New Roman" w:hAnsi="BRH Malayalam Extra" w:cs="BRH Malayalam Extra"/>
+                <w:color w:val="000000"/>
+                <w:sz w:val="40"/>
+                <w:szCs w:val="40"/>
+                <w:highlight w:val="yellow"/>
+                <w:lang w:val="en-IN" w:eastAsia="en-IN" w:bidi="ml-IN"/>
+              </w:rPr>
+              <w:t>j</w:t>
+            </w:r>
+            <w:r>
+              <w:rPr>
+                <w:rFonts w:ascii="BRH Malayalam Extra" w:eastAsia="Times New Roman" w:hAnsi="BRH Malayalam Extra" w:cs="BRH Malayalam Extra"/>
+                <w:color w:val="000000"/>
+                <w:sz w:val="32"/>
+                <w:szCs w:val="40"/>
+                <w:lang w:val="en-IN" w:eastAsia="en-IN" w:bidi="ml-IN"/>
+              </w:rPr>
+              <w:t>–</w:t>
+            </w:r>
+            <w:r>
+              <w:rPr>
+                <w:rFonts w:ascii="BRH Malayalam Extra" w:eastAsia="Times New Roman" w:hAnsi="BRH Malayalam Extra" w:cs="BRH Malayalam Extra"/>
+                <w:color w:val="000000"/>
+                <w:sz w:val="40"/>
+                <w:szCs w:val="40"/>
+                <w:lang w:val="en-IN" w:eastAsia="en-IN" w:bidi="ml-IN"/>
+              </w:rPr>
+              <w:t>d</w:t>
+            </w:r>
+            <w:r>
+              <w:rPr>
+                <w:rFonts w:ascii="BRH Malayalam Extra" w:eastAsia="Times New Roman" w:hAnsi="BRH Malayalam Extra" w:cs="BRH Malayalam Extra"/>
+                <w:color w:val="000000"/>
+                <w:sz w:val="32"/>
+                <w:szCs w:val="40"/>
+                <w:lang w:val="en-IN" w:eastAsia="en-IN" w:bidi="ml-IN"/>
+              </w:rPr>
+              <w:t>–</w:t>
+            </w:r>
+            <w:r>
+              <w:rPr>
+                <w:rFonts w:ascii="BRH Malayalam Extra" w:eastAsia="Times New Roman" w:hAnsi="BRH Malayalam Extra" w:cs="BRH Malayalam Extra"/>
+                <w:color w:val="000000"/>
+                <w:sz w:val="40"/>
+                <w:szCs w:val="40"/>
+                <w:lang w:val="en-IN" w:eastAsia="en-IN" w:bidi="ml-IN"/>
+              </w:rPr>
+              <w:t>°y</w:t>
+            </w:r>
+            <w:r>
+              <w:rPr>
+                <w:rFonts w:ascii="BRH Malayalam Extra" w:eastAsia="Times New Roman" w:hAnsi="BRH Malayalam Extra" w:cs="BRH Malayalam Extra"/>
+                <w:color w:val="000000"/>
+                <w:sz w:val="32"/>
+                <w:szCs w:val="40"/>
+                <w:lang w:val="en-IN" w:eastAsia="en-IN" w:bidi="ml-IN"/>
+              </w:rPr>
+              <w:t>–</w:t>
+            </w:r>
+            <w:r>
+              <w:rPr>
+                <w:rFonts w:ascii="BRH Malayalam Extra" w:eastAsia="Times New Roman" w:hAnsi="BRH Malayalam Extra" w:cs="BRH Malayalam Extra"/>
+                <w:color w:val="000000"/>
+                <w:sz w:val="40"/>
+                <w:szCs w:val="40"/>
+                <w:lang w:val="en-IN" w:eastAsia="en-IN" w:bidi="ml-IN"/>
+              </w:rPr>
+              <w:t xml:space="preserve"> jR¡—rx |</w:t>
+            </w:r>
+          </w:p>
+        </w:tc>
+        <w:tc>
+          <w:tcPr>
+            <w:tcW w:w="5386" w:type="dxa"/>
+          </w:tcPr>
+          <w:p>
+            <w:pPr>
+              <w:widowControl w:val="0"/>
+              <w:autoSpaceDE w:val="0"/>
+              <w:autoSpaceDN w:val="0"/>
+              <w:adjustRightInd w:val="0"/>
+              <w:spacing w:before="0" w:line="240" w:lineRule="auto"/>
+              <w:rPr>
+                <w:rFonts w:ascii="BRH Malayalam Extra" w:eastAsia="Times New Roman" w:hAnsi="BRH Malayalam Extra" w:cs="BRH Malayalam Extra"/>
+                <w:color w:val="000000"/>
+                <w:sz w:val="40"/>
+                <w:szCs w:val="40"/>
+                <w:lang w:val="en-IN" w:eastAsia="en-IN" w:bidi="ml-IN"/>
+              </w:rPr>
+            </w:pPr>
+            <w:r>
+              <w:rPr>
+                <w:rFonts w:ascii="BRH Malayalam Extra" w:eastAsia="Times New Roman" w:hAnsi="BRH Malayalam Extra" w:cs="BRH Malayalam Extra"/>
+                <w:color w:val="000000"/>
+                <w:sz w:val="40"/>
+                <w:szCs w:val="40"/>
+                <w:lang w:val="en-IN" w:eastAsia="en-IN" w:bidi="ml-IN"/>
+              </w:rPr>
+              <w:t xml:space="preserve">jR¡—rx j¡d°y | </w:t>
+            </w:r>
+          </w:p>
+          <w:p>
+            <w:pPr>
+              <w:widowControl w:val="0"/>
+              <w:autoSpaceDE w:val="0"/>
+              <w:autoSpaceDN w:val="0"/>
+              <w:adjustRightInd w:val="0"/>
+              <w:spacing w:before="0" w:line="240" w:lineRule="auto"/>
+              <w:rPr>
+                <w:rFonts w:ascii="BRH Malayalam Extra" w:eastAsia="Times New Roman" w:hAnsi="BRH Malayalam Extra" w:cs="BRH Malayalam Extra"/>
+                <w:color w:val="000000"/>
+                <w:sz w:val="40"/>
+                <w:szCs w:val="40"/>
+                <w:lang w:eastAsia="en-IN" w:bidi="ml-IN"/>
+              </w:rPr>
+            </w:pPr>
+            <w:r>
+              <w:rPr>
+                <w:rFonts w:ascii="BRH Malayalam Extra" w:eastAsia="Times New Roman" w:hAnsi="BRH Malayalam Extra" w:cs="BRH Malayalam Extra"/>
+                <w:color w:val="000000"/>
+                <w:sz w:val="40"/>
+                <w:szCs w:val="40"/>
+                <w:lang w:val="en-IN" w:eastAsia="en-IN" w:bidi="ml-IN"/>
+              </w:rPr>
+              <w:t>j</w:t>
+            </w:r>
+            <w:r>
+              <w:rPr>
+                <w:rFonts w:ascii="BRH Malayalam Extra" w:eastAsia="Times New Roman" w:hAnsi="BRH Malayalam Extra" w:cs="BRH Malayalam Extra"/>
+                <w:color w:val="000000"/>
+                <w:sz w:val="32"/>
+                <w:szCs w:val="40"/>
+                <w:lang w:val="en-IN" w:eastAsia="en-IN" w:bidi="ml-IN"/>
+              </w:rPr>
+              <w:t>–</w:t>
+            </w:r>
+            <w:r>
+              <w:rPr>
+                <w:rFonts w:ascii="BRH Malayalam Extra" w:eastAsia="Times New Roman" w:hAnsi="BRH Malayalam Extra" w:cs="BRH Malayalam Extra"/>
+                <w:color w:val="000000"/>
+                <w:sz w:val="40"/>
+                <w:szCs w:val="40"/>
+                <w:highlight w:val="green"/>
+                <w:lang w:val="en-IN" w:eastAsia="en-IN" w:bidi="ml-IN"/>
+              </w:rPr>
+              <w:t>¡</w:t>
+            </w:r>
+            <w:r>
+              <w:rPr>
+                <w:rFonts w:ascii="BRH Malayalam Extra" w:eastAsia="Times New Roman" w:hAnsi="BRH Malayalam Extra" w:cs="BRH Malayalam Extra"/>
+                <w:color w:val="000000"/>
+                <w:sz w:val="40"/>
+                <w:szCs w:val="40"/>
+                <w:lang w:val="en-IN" w:eastAsia="en-IN" w:bidi="ml-IN"/>
+              </w:rPr>
+              <w:t>d</w:t>
+            </w:r>
+            <w:r>
+              <w:rPr>
+                <w:rFonts w:ascii="BRH Malayalam Extra" w:eastAsia="Times New Roman" w:hAnsi="BRH Malayalam Extra" w:cs="BRH Malayalam Extra"/>
+                <w:color w:val="000000"/>
+                <w:sz w:val="32"/>
+                <w:szCs w:val="40"/>
+                <w:lang w:val="en-IN" w:eastAsia="en-IN" w:bidi="ml-IN"/>
+              </w:rPr>
+              <w:t>–</w:t>
+            </w:r>
+            <w:r>
+              <w:rPr>
+                <w:rFonts w:ascii="BRH Malayalam Extra" w:eastAsia="Times New Roman" w:hAnsi="BRH Malayalam Extra" w:cs="BRH Malayalam Extra"/>
+                <w:color w:val="000000"/>
+                <w:sz w:val="40"/>
+                <w:szCs w:val="40"/>
+                <w:lang w:val="en-IN" w:eastAsia="en-IN" w:bidi="ml-IN"/>
+              </w:rPr>
+              <w:t>°y</w:t>
+            </w:r>
+            <w:r>
+              <w:rPr>
+                <w:rFonts w:ascii="BRH Malayalam Extra" w:eastAsia="Times New Roman" w:hAnsi="BRH Malayalam Extra" w:cs="BRH Malayalam Extra"/>
+                <w:color w:val="000000"/>
+                <w:sz w:val="32"/>
+                <w:szCs w:val="40"/>
+                <w:lang w:val="en-IN" w:eastAsia="en-IN" w:bidi="ml-IN"/>
+              </w:rPr>
+              <w:t>–</w:t>
+            </w:r>
+            <w:r>
+              <w:rPr>
+                <w:rFonts w:ascii="BRH Malayalam Extra" w:eastAsia="Times New Roman" w:hAnsi="BRH Malayalam Extra" w:cs="BRH Malayalam Extra"/>
+                <w:color w:val="000000"/>
+                <w:sz w:val="40"/>
+                <w:szCs w:val="40"/>
+                <w:lang w:val="en-IN" w:eastAsia="en-IN" w:bidi="ml-IN"/>
+              </w:rPr>
+              <w:t xml:space="preserve"> jR¡—rx |</w:t>
             </w:r>
           </w:p>
         </w:tc>
@@ -654,7 +1343,6 @@
           <w:sz w:val="32"/>
           <w:szCs w:val="32"/>
           <w:u w:val="single"/>
-          <w:lang w:val="en-IN"/>
         </w:rPr>
       </w:pPr>
     </w:p>
@@ -667,7 +1355,6 @@
           <w:sz w:val="32"/>
           <w:szCs w:val="32"/>
           <w:u w:val="single"/>
-          <w:lang w:val="en-IN"/>
         </w:rPr>
       </w:pPr>
     </w:p>
@@ -947,6 +1634,7 @@
                 <w:sz w:val="28"/>
                 <w:szCs w:val="32"/>
               </w:rPr>
+              <w:lastRenderedPageBreak/>
               <w:t>T.S.5.2.1.6 – Kramam</w:t>
             </w:r>
           </w:p>
@@ -1591,7 +2279,6 @@
                 <w:sz w:val="28"/>
                 <w:szCs w:val="32"/>
               </w:rPr>
-              <w:lastRenderedPageBreak/>
               <w:t>T.S.5.2.5.6</w:t>
             </w:r>
             <w:r>
@@ -3096,6 +3783,7 @@
                 <w:sz w:val="28"/>
                 <w:szCs w:val="32"/>
               </w:rPr>
+              <w:lastRenderedPageBreak/>
               <w:t>T.S.5.2.1.6 – Kramam</w:t>
             </w:r>
           </w:p>
@@ -3610,7 +4298,6 @@
                 <w:sz w:val="28"/>
                 <w:szCs w:val="32"/>
               </w:rPr>
-              <w:lastRenderedPageBreak/>
               <w:t>T.S.</w:t>
             </w:r>
             <w:r>
@@ -5452,6 +6139,7 @@
                 <w:szCs w:val="40"/>
                 <w:lang w:val="en-IN" w:eastAsia="en-IN" w:bidi="ml-IN"/>
               </w:rPr>
+              <w:lastRenderedPageBreak/>
               <w:t>öex</w:t>
             </w:r>
             <w:r>
@@ -5514,6 +6202,7 @@
                 <w:szCs w:val="40"/>
                 <w:lang w:val="en-IN" w:eastAsia="en-IN" w:bidi="ml-IN"/>
               </w:rPr>
+              <w:lastRenderedPageBreak/>
               <w:t>M£</w:t>
             </w:r>
             <w:r>
@@ -5619,6 +6308,7 @@
                 <w:szCs w:val="40"/>
                 <w:lang w:val="en-IN" w:eastAsia="en-IN" w:bidi="ml-IN"/>
               </w:rPr>
+              <w:lastRenderedPageBreak/>
               <w:t>öex</w:t>
             </w:r>
             <w:r>
@@ -5686,6 +6376,7 @@
                 <w:sz w:val="28"/>
                 <w:szCs w:val="32"/>
               </w:rPr>
+              <w:lastRenderedPageBreak/>
               <w:t>T.S.5.2.9.2 – Kramam</w:t>
             </w:r>
           </w:p>
@@ -6075,7 +6766,6 @@
                 <w:sz w:val="28"/>
                 <w:szCs w:val="32"/>
               </w:rPr>
-              <w:lastRenderedPageBreak/>
               <w:t>T.S.5.2.10.1 – Kramam</w:t>
             </w:r>
           </w:p>
@@ -7025,6 +7715,7 @@
                 <w:sz w:val="32"/>
                 <w:szCs w:val="32"/>
               </w:rPr>
+              <w:lastRenderedPageBreak/>
               <w:t>Reference</w:t>
             </w:r>
           </w:p>
@@ -7047,6 +7738,7 @@
                 <w:sz w:val="32"/>
                 <w:szCs w:val="32"/>
               </w:rPr>
+              <w:lastRenderedPageBreak/>
               <w:t>As Printed</w:t>
             </w:r>
           </w:p>

</xml_diff>